<commit_message>
date +%Y%m%d_%H%M%S, update learning note
</commit_message>
<xml_diff>
--- a/C++ syntax note.docx
+++ b/C++ syntax note.docx
@@ -1,6 +1,6 @@
 
 <file path=word/document.xml><?xml version="1.0" encoding="utf-8"?>
-<w:document xmlns:wpc="http://schemas.microsoft.com/office/word/2010/wordprocessingCanvas" xmlns:cx="http://schemas.microsoft.com/office/drawing/2014/chartex" xmlns:cx1="http://schemas.microsoft.com/office/drawing/2015/9/8/chartex" xmlns:cx2="http://schemas.microsoft.com/office/drawing/2015/10/21/chartex" xmlns:cx3="http://schemas.microsoft.com/office/drawing/2016/5/9/chartex" xmlns:cx4="http://schemas.microsoft.com/office/drawing/2016/5/10/chartex" xmlns:cx5="http://schemas.microsoft.com/office/drawing/2016/5/11/chartex" xmlns:cx6="http://schemas.microsoft.com/office/drawing/2016/5/12/chartex" xmlns:cx7="http://schemas.microsoft.com/office/drawing/2016/5/13/chartex" xmlns:cx8="http://schemas.microsoft.com/office/drawing/2016/5/14/chartex" xmlns:mc="http://schemas.openxmlformats.org/markup-compatibility/2006" xmlns:aink="http://schemas.microsoft.com/office/drawing/2016/ink" xmlns:am3d="http://schemas.microsoft.com/office/drawing/2017/model3d" xmlns:o="urn:schemas-microsoft-com:office:office" xmlns:r="http://schemas.openxmlformats.org/officeDocument/2006/relationships" xmlns:m="http://schemas.openxmlformats.org/officeDocument/2006/math" xmlns:v="urn:schemas-microsoft-com:vml" xmlns:wp14="http://schemas.microsoft.com/office/word/2010/wordprocessingDrawing" xmlns:wp="http://schemas.openxmlformats.org/drawingml/2006/wordprocessingDrawing" xmlns:w10="urn:schemas-microsoft-com:office:word" xmlns:w="http://schemas.openxmlformats.org/wordprocessingml/2006/main" xmlns:w14="http://schemas.microsoft.com/office/word/2010/wordml" xmlns:w15="http://schemas.microsoft.com/office/word/2012/wordml" xmlns:w16cex="http://schemas.microsoft.com/office/word/2018/wordml/cex" xmlns:w16cid="http://schemas.microsoft.com/office/word/2016/wordml/cid" xmlns:w16="http://schemas.microsoft.com/office/word/2018/wordml" xmlns:w16sdtdh="http://schemas.microsoft.com/office/word/2020/wordml/sdtdatahash" xmlns:w16se="http://schemas.microsoft.com/office/word/2015/wordml/symex" xmlns:wpg="http://schemas.microsoft.com/office/word/2010/wordprocessingGroup" xmlns:wpi="http://schemas.microsoft.com/office/word/2010/wordprocessingInk" xmlns:wne="http://schemas.microsoft.com/office/word/2006/wordml" xmlns:wps="http://schemas.microsoft.com/office/word/2010/wordprocessingShape" mc:Ignorable="w14 w15 w16se w16cid w16 w16cex w16sdtdh wp14">
+<w:document xmlns:wpc="http://schemas.microsoft.com/office/word/2010/wordprocessingCanvas" xmlns:cx="http://schemas.microsoft.com/office/drawing/2014/chartex" xmlns:mc="http://schemas.openxmlformats.org/markup-compatibility/2006" xmlns:o="urn:schemas-microsoft-com:office:office" xmlns:r="http://schemas.openxmlformats.org/officeDocument/2006/relationships" xmlns:m="http://schemas.openxmlformats.org/officeDocument/2006/math" xmlns:v="urn:schemas-microsoft-com:vml" xmlns:wp14="http://schemas.microsoft.com/office/word/2010/wordprocessingDrawing" xmlns:wp="http://schemas.openxmlformats.org/drawingml/2006/wordprocessingDrawing" xmlns:w10="urn:schemas-microsoft-com:office:word" xmlns:w="http://schemas.openxmlformats.org/wordprocessingml/2006/main" xmlns:w14="http://schemas.microsoft.com/office/word/2010/wordml" xmlns:w15="http://schemas.microsoft.com/office/word/2012/wordml" xmlns:w16se="http://schemas.microsoft.com/office/word/2015/wordml/symex" xmlns:wpg="http://schemas.microsoft.com/office/word/2010/wordprocessingGroup" xmlns:wpi="http://schemas.microsoft.com/office/word/2010/wordprocessingInk" xmlns:wne="http://schemas.microsoft.com/office/word/2006/wordml" xmlns:wps="http://schemas.microsoft.com/office/word/2010/wordprocessingShape" mc:Ignorable="w14 w15 w16se wp14">
   <w:body>
     <w:p>
       <w:pPr>
@@ -259,35 +259,7 @@
         <w:rPr>
           <w:rFonts w:hint="eastAsia"/>
         </w:rPr>
-        <w:t>什么</w:t>
-      </w:r>
-      <w:proofErr w:type="gramStart"/>
-      <w:r>
-        <w:rPr>
-          <w:rFonts w:hint="eastAsia"/>
-        </w:rPr>
-        <w:t>时候该显式</w:t>
-      </w:r>
-      <w:proofErr w:type="gramEnd"/>
-      <w:r>
-        <w:rPr>
-          <w:rFonts w:hint="eastAsia"/>
-        </w:rPr>
-        <w:t>地</w:t>
-      </w:r>
-      <w:proofErr w:type="gramStart"/>
-      <w:r>
-        <w:rPr>
-          <w:rFonts w:hint="eastAsia"/>
-        </w:rPr>
-        <w:t>调用析构函数</w:t>
-      </w:r>
-      <w:proofErr w:type="gramEnd"/>
-      <w:r>
-        <w:rPr>
-          <w:rFonts w:hint="eastAsia"/>
-        </w:rPr>
-        <w:t>？</w:t>
+        <w:t>什么时候该显式地调用析构函数？</w:t>
       </w:r>
     </w:p>
     <w:p>
@@ -314,7 +286,7 @@
         </w:rPr>
         <w:t>to destroy an object that was constructed using </w:t>
       </w:r>
-      <w:hyperlink r:id="rId5" w:tooltip="cpp/language/new" w:history="1">
+      <w:hyperlink r:id="rId8" w:tooltip="cpp/language/new" w:history="1">
         <w:r>
           <w:rPr>
             <w:rFonts w:ascii="微软雅黑" w:eastAsia="微软雅黑" w:hAnsi="微软雅黑"/>
@@ -368,8 +340,7 @@
         </w:rPr>
         <w:t>through an allocator member function such as </w:t>
       </w:r>
-      <w:hyperlink r:id="rId6" w:tooltip="cpp/memory/allocator/destroy" w:history="1">
-        <w:proofErr w:type="gramStart"/>
+      <w:hyperlink r:id="rId9" w:tooltip="cpp/memory/allocator/destroy" w:history="1">
         <w:r>
           <w:rPr>
             <w:rFonts w:ascii="微软雅黑" w:eastAsia="微软雅黑" w:hAnsi="微软雅黑"/>
@@ -377,17 +348,7 @@
             <w:szCs w:val="21"/>
             <w:shd w:val="clear" w:color="auto" w:fill="F9F9F9"/>
           </w:rPr>
-          <w:t>std::</w:t>
-        </w:r>
-        <w:proofErr w:type="gramEnd"/>
-        <w:r>
-          <w:rPr>
-            <w:rFonts w:ascii="微软雅黑" w:eastAsia="微软雅黑" w:hAnsi="微软雅黑"/>
-            <w:color w:val="444444"/>
-            <w:szCs w:val="21"/>
-            <w:shd w:val="clear" w:color="auto" w:fill="F9F9F9"/>
-          </w:rPr>
-          <w:t>allocator::destroy()</w:t>
+          <w:t>std::allocator::destroy()</w:t>
         </w:r>
       </w:hyperlink>
       <w:r>
@@ -431,15 +392,7 @@
       </w:pPr>
       <w:r>
         <w:lastRenderedPageBreak/>
-        <w:t>void function (</w:t>
-      </w:r>
-      <w:proofErr w:type="spellStart"/>
-      <w:r>
-        <w:t>type_Name</w:t>
-      </w:r>
-      <w:proofErr w:type="spellEnd"/>
-      <w:r>
-        <w:t xml:space="preserve"> const&amp;)</w:t>
+        <w:t>void function (type_Name const&amp;)</w:t>
       </w:r>
       <w:r>
         <w:rPr>
@@ -472,9 +425,17 @@
           <w:szCs w:val="21"/>
           <w:shd w:val="clear" w:color="auto" w:fill="F9F9F9"/>
         </w:rPr>
-        <w:t>void function (</w:t>
-      </w:r>
-      <w:proofErr w:type="spellStart"/>
+        <w:t>void function (type_Name const&amp;)</w:t>
+      </w:r>
+      <w:r>
+        <w:rPr>
+          <w:rFonts w:ascii="微软雅黑" w:eastAsia="微软雅黑" w:hAnsi="微软雅黑"/>
+          <w:color w:val="444444"/>
+          <w:szCs w:val="21"/>
+          <w:shd w:val="clear" w:color="auto" w:fill="F9F9F9"/>
+        </w:rPr>
+        <w:t xml:space="preserve"> is equivalent to </w:t>
+      </w:r>
       <w:r>
         <w:rPr>
           <w:rFonts w:ascii="微软雅黑" w:eastAsia="微软雅黑" w:hAnsi="微软雅黑"/>
@@ -484,63 +445,7 @@
           <w:szCs w:val="21"/>
           <w:shd w:val="clear" w:color="auto" w:fill="F9F9F9"/>
         </w:rPr>
-        <w:t>type_Name</w:t>
-      </w:r>
-      <w:proofErr w:type="spellEnd"/>
-      <w:r>
-        <w:rPr>
-          <w:rFonts w:ascii="微软雅黑" w:eastAsia="微软雅黑" w:hAnsi="微软雅黑"/>
-          <w:b/>
-          <w:bCs/>
-          <w:color w:val="444444"/>
-          <w:szCs w:val="21"/>
-          <w:shd w:val="clear" w:color="auto" w:fill="F9F9F9"/>
-        </w:rPr>
-        <w:t xml:space="preserve"> const&amp;)</w:t>
-      </w:r>
-      <w:r>
-        <w:rPr>
-          <w:rFonts w:ascii="微软雅黑" w:eastAsia="微软雅黑" w:hAnsi="微软雅黑"/>
-          <w:color w:val="444444"/>
-          <w:szCs w:val="21"/>
-          <w:shd w:val="clear" w:color="auto" w:fill="F9F9F9"/>
-        </w:rPr>
-        <w:t xml:space="preserve"> is equivalent to </w:t>
-      </w:r>
-      <w:r>
-        <w:rPr>
-          <w:rFonts w:ascii="微软雅黑" w:eastAsia="微软雅黑" w:hAnsi="微软雅黑"/>
-          <w:b/>
-          <w:bCs/>
-          <w:color w:val="444444"/>
-          <w:szCs w:val="21"/>
-          <w:shd w:val="clear" w:color="auto" w:fill="F9F9F9"/>
-        </w:rPr>
-        <w:t xml:space="preserve">void function (const </w:t>
-      </w:r>
-      <w:proofErr w:type="spellStart"/>
-      <w:r>
-        <w:rPr>
-          <w:rFonts w:ascii="微软雅黑" w:eastAsia="微软雅黑" w:hAnsi="微软雅黑"/>
-          <w:b/>
-          <w:bCs/>
-          <w:color w:val="444444"/>
-          <w:szCs w:val="21"/>
-          <w:shd w:val="clear" w:color="auto" w:fill="F9F9F9"/>
-        </w:rPr>
-        <w:t>type_Name</w:t>
-      </w:r>
-      <w:proofErr w:type="spellEnd"/>
-      <w:r>
-        <w:rPr>
-          <w:rFonts w:ascii="微软雅黑" w:eastAsia="微软雅黑" w:hAnsi="微软雅黑"/>
-          <w:b/>
-          <w:bCs/>
-          <w:color w:val="444444"/>
-          <w:szCs w:val="21"/>
-          <w:shd w:val="clear" w:color="auto" w:fill="F9F9F9"/>
-        </w:rPr>
-        <w:t xml:space="preserve"> &amp;)</w:t>
+        <w:t>void function (const type_Name &amp;)</w:t>
       </w:r>
       <w:r>
         <w:rPr>
@@ -570,27 +475,7 @@
           <w:szCs w:val="21"/>
           <w:shd w:val="clear" w:color="auto" w:fill="FFFFFF"/>
         </w:rPr>
-        <w:t>当对引用添加 const 限定后，编译器允许引用绑定</w:t>
-      </w:r>
-      <w:proofErr w:type="gramStart"/>
-      <w:r>
-        <w:rPr>
-          <w:rFonts w:ascii="微软雅黑" w:eastAsia="微软雅黑" w:hAnsi="微软雅黑" w:hint="eastAsia"/>
-          <w:color w:val="444444"/>
-          <w:szCs w:val="21"/>
-          <w:shd w:val="clear" w:color="auto" w:fill="FFFFFF"/>
-        </w:rPr>
-        <w:t>到类型</w:t>
-      </w:r>
-      <w:proofErr w:type="gramEnd"/>
-      <w:r>
-        <w:rPr>
-          <w:rFonts w:ascii="微软雅黑" w:eastAsia="微软雅黑" w:hAnsi="微软雅黑" w:hint="eastAsia"/>
-          <w:color w:val="444444"/>
-          <w:szCs w:val="21"/>
-          <w:shd w:val="clear" w:color="auto" w:fill="FFFFFF"/>
-        </w:rPr>
-        <w:t>不一致的数据。当引用的类型和数据的类型不一致时，如果它们的类型是相近的，并且遵守「数据类型的自动转换」规则，那么编译器就会创建一个临时变量，并将数据赋值给这个临时变量（这时候会发生自动类型转换），然后再将引用绑定到这个临时的变量。当引用的类型和数据的类型不遵守「数据类型的自动转换」规则，那么编译器将报错，绑定失败。</w:t>
+        <w:t>当对引用添加 const 限定后，编译器允许引用绑定到类型不一致的数据。当引用的类型和数据的类型不一致时，如果它们的类型是相近的，并且遵守「数据类型的自动转换」规则，那么编译器就会创建一个临时变量，并将数据赋值给这个临时变量（这时候会发生自动类型转换），然后再将引用绑定到这个临时的变量。当引用的类型和数据的类型不遵守「数据类型的自动转换」规则，那么编译器将报错，绑定失败。</w:t>
       </w:r>
       <w:r>
         <w:rPr>
@@ -674,27 +559,7 @@
           <w:kern w:val="0"/>
           <w:szCs w:val="21"/>
         </w:rPr>
-        <w:t>使用 const 能让函数接收 const 和非 const 类型的实参，否则将只能</w:t>
-      </w:r>
-      <w:proofErr w:type="gramStart"/>
-      <w:r>
-        <w:rPr>
-          <w:rFonts w:ascii="微软雅黑" w:eastAsia="微软雅黑" w:hAnsi="微软雅黑" w:cs="宋体" w:hint="eastAsia"/>
-          <w:color w:val="444444"/>
-          <w:kern w:val="0"/>
-          <w:szCs w:val="21"/>
-        </w:rPr>
-        <w:t>接收非</w:t>
-      </w:r>
-      <w:proofErr w:type="gramEnd"/>
-      <w:r>
-        <w:rPr>
-          <w:rFonts w:ascii="微软雅黑" w:eastAsia="微软雅黑" w:hAnsi="微软雅黑" w:cs="宋体" w:hint="eastAsia"/>
-          <w:color w:val="444444"/>
-          <w:kern w:val="0"/>
-          <w:szCs w:val="21"/>
-        </w:rPr>
-        <w:t xml:space="preserve"> const 类型的实参；</w:t>
+        <w:t>使用 const 能让函数接收 const 和非 const 类型的实参，否则将只能接收非 const 类型的实参；</w:t>
       </w:r>
     </w:p>
     <w:p>
@@ -788,7 +653,6 @@
         </w:rPr>
         <w:t xml:space="preserve">= </w:t>
       </w:r>
-      <w:proofErr w:type="gramStart"/>
       <w:r>
         <w:rPr>
           <w:rFonts w:ascii="微软雅黑" w:eastAsia="微软雅黑" w:hAnsi="微软雅黑"/>
@@ -807,7 +671,6 @@
         </w:rPr>
         <w:t> ;</w:t>
       </w:r>
-      <w:proofErr w:type="gramEnd"/>
       <w:r>
         <w:rPr>
           <w:rFonts w:ascii="微软雅黑" w:eastAsia="微软雅黑" w:hAnsi="微软雅黑"/>
@@ -866,128 +729,26 @@
           <w:szCs w:val="21"/>
           <w:shd w:val="clear" w:color="auto" w:fill="FFFFFF"/>
         </w:rPr>
-        <w:t xml:space="preserve">    </w:t>
-      </w:r>
-      <w:proofErr w:type="spellStart"/>
-      <w:r>
-        <w:rPr>
-          <w:rFonts w:ascii="微软雅黑" w:eastAsia="微软雅黑" w:hAnsi="微软雅黑"/>
-          <w:color w:val="444444"/>
-          <w:szCs w:val="21"/>
-          <w:shd w:val="clear" w:color="auto" w:fill="FFFFFF"/>
-        </w:rPr>
-        <w:t>thread_</w:t>
-      </w:r>
-      <w:proofErr w:type="gramStart"/>
-      <w:r>
-        <w:rPr>
-          <w:rFonts w:ascii="微软雅黑" w:eastAsia="微软雅黑" w:hAnsi="微软雅黑"/>
-          <w:color w:val="444444"/>
-          <w:szCs w:val="21"/>
-          <w:shd w:val="clear" w:color="auto" w:fill="FFFFFF"/>
-        </w:rPr>
-        <w:t>guard</w:t>
-      </w:r>
-      <w:proofErr w:type="spellEnd"/>
-      <w:r>
-        <w:rPr>
-          <w:rFonts w:ascii="微软雅黑" w:eastAsia="微软雅黑" w:hAnsi="微软雅黑"/>
-          <w:color w:val="444444"/>
-          <w:szCs w:val="21"/>
-          <w:shd w:val="clear" w:color="auto" w:fill="FFFFFF"/>
-        </w:rPr>
-        <w:t>(</w:t>
-      </w:r>
-      <w:proofErr w:type="spellStart"/>
-      <w:proofErr w:type="gramEnd"/>
-      <w:r>
-        <w:rPr>
-          <w:rFonts w:ascii="微软雅黑" w:eastAsia="微软雅黑" w:hAnsi="微软雅黑"/>
-          <w:color w:val="444444"/>
-          <w:szCs w:val="21"/>
-          <w:shd w:val="clear" w:color="auto" w:fill="FFFFFF"/>
-        </w:rPr>
-        <w:t>thread_guard</w:t>
-      </w:r>
-      <w:proofErr w:type="spellEnd"/>
-      <w:r>
-        <w:rPr>
-          <w:rFonts w:ascii="微软雅黑" w:eastAsia="微软雅黑" w:hAnsi="微软雅黑"/>
-          <w:color w:val="444444"/>
-          <w:szCs w:val="21"/>
-          <w:shd w:val="clear" w:color="auto" w:fill="FFFFFF"/>
-        </w:rPr>
-        <w:t xml:space="preserve"> const&amp;)=delete;</w:t>
-      </w:r>
-    </w:p>
-    <w:p>
-      <w:pPr>
-        <w:rPr>
-          <w:rFonts w:ascii="微软雅黑" w:eastAsia="微软雅黑" w:hAnsi="微软雅黑"/>
-          <w:color w:val="444444"/>
-          <w:szCs w:val="21"/>
-          <w:shd w:val="clear" w:color="auto" w:fill="FFFFFF"/>
-        </w:rPr>
-      </w:pPr>
-      <w:r>
-        <w:rPr>
-          <w:rFonts w:ascii="微软雅黑" w:eastAsia="微软雅黑" w:hAnsi="微软雅黑"/>
-          <w:color w:val="444444"/>
-          <w:szCs w:val="21"/>
-          <w:shd w:val="clear" w:color="auto" w:fill="FFFFFF"/>
-        </w:rPr>
-        <w:t xml:space="preserve">    </w:t>
-      </w:r>
-      <w:proofErr w:type="spellStart"/>
-      <w:r>
-        <w:rPr>
-          <w:rFonts w:ascii="微软雅黑" w:eastAsia="微软雅黑" w:hAnsi="微软雅黑"/>
-          <w:color w:val="444444"/>
-          <w:szCs w:val="21"/>
-          <w:shd w:val="clear" w:color="auto" w:fill="FFFFFF"/>
-        </w:rPr>
-        <w:t>thread_guard</w:t>
-      </w:r>
-      <w:proofErr w:type="spellEnd"/>
-      <w:r>
-        <w:rPr>
-          <w:rFonts w:ascii="微软雅黑" w:eastAsia="微软雅黑" w:hAnsi="微软雅黑"/>
-          <w:color w:val="444444"/>
-          <w:szCs w:val="21"/>
-          <w:shd w:val="clear" w:color="auto" w:fill="FFFFFF"/>
-        </w:rPr>
-        <w:t>&amp; operator</w:t>
-      </w:r>
-      <w:proofErr w:type="gramStart"/>
-      <w:r>
-        <w:rPr>
-          <w:rFonts w:ascii="微软雅黑" w:eastAsia="微软雅黑" w:hAnsi="微软雅黑"/>
-          <w:color w:val="444444"/>
-          <w:szCs w:val="21"/>
-          <w:shd w:val="clear" w:color="auto" w:fill="FFFFFF"/>
-        </w:rPr>
-        <w:t>=(</w:t>
-      </w:r>
-      <w:proofErr w:type="spellStart"/>
-      <w:proofErr w:type="gramEnd"/>
-      <w:r>
-        <w:rPr>
-          <w:rFonts w:ascii="微软雅黑" w:eastAsia="微软雅黑" w:hAnsi="微软雅黑"/>
-          <w:color w:val="444444"/>
-          <w:szCs w:val="21"/>
-          <w:shd w:val="clear" w:color="auto" w:fill="FFFFFF"/>
-        </w:rPr>
-        <w:t>thread_guard</w:t>
-      </w:r>
-      <w:proofErr w:type="spellEnd"/>
-      <w:r>
-        <w:rPr>
-          <w:rFonts w:ascii="微软雅黑" w:eastAsia="微软雅黑" w:hAnsi="微软雅黑"/>
-          <w:color w:val="444444"/>
-          <w:szCs w:val="21"/>
-          <w:shd w:val="clear" w:color="auto" w:fill="FFFFFF"/>
-        </w:rPr>
-        <w:t xml:space="preserve"> const&amp;)=delete;</w:t>
+        <w:t xml:space="preserve">    thread_guard(thread_guard const&amp;)=delete;</w:t>
+      </w:r>
+    </w:p>
+    <w:p>
+      <w:pPr>
+        <w:rPr>
+          <w:rFonts w:ascii="微软雅黑" w:eastAsia="微软雅黑" w:hAnsi="微软雅黑"/>
+          <w:color w:val="444444"/>
+          <w:szCs w:val="21"/>
+          <w:shd w:val="clear" w:color="auto" w:fill="FFFFFF"/>
+        </w:rPr>
+      </w:pPr>
+      <w:r>
+        <w:rPr>
+          <w:rFonts w:ascii="微软雅黑" w:eastAsia="微软雅黑" w:hAnsi="微软雅黑"/>
+          <w:color w:val="444444"/>
+          <w:szCs w:val="21"/>
+          <w:shd w:val="clear" w:color="auto" w:fill="FFFFFF"/>
+        </w:rPr>
+        <w:t xml:space="preserve">    thread_guard&amp; operator=(thread_guard const&amp;)=delete;</w:t>
       </w:r>
     </w:p>
     <w:p>
@@ -1037,7 +798,6 @@
         </w:rPr>
         <w:t>Nothing is returned from the constructor. The syntax </w:t>
       </w:r>
-      <w:proofErr w:type="gramStart"/>
       <w:r>
         <w:rPr>
           <w:rFonts w:ascii="Segoe UI" w:hAnsi="Segoe UI" w:cs="Segoe UI"/>
@@ -1056,7 +816,6 @@
         </w:rPr>
         <w:t>(</w:t>
       </w:r>
-      <w:proofErr w:type="gramEnd"/>
       <w:r>
         <w:rPr>
           <w:rFonts w:ascii="Segoe UI" w:hAnsi="Segoe UI" w:cs="Segoe UI"/>
@@ -1200,12 +959,253 @@
           <w:shd w:val="clear" w:color="auto" w:fill="FFFFFF"/>
         </w:rPr>
       </w:pPr>
+      <w:r>
+        <w:rPr>
+          <w:rFonts w:ascii="微软雅黑" w:eastAsia="微软雅黑" w:hAnsi="微软雅黑"/>
+          <w:color w:val="444444"/>
+          <w:szCs w:val="21"/>
+          <w:shd w:val="clear" w:color="auto" w:fill="FFFFFF"/>
+        </w:rPr>
+        <w:t>volatile 关键字是一种类型修饰符，用它声明的类型变量表示可以被某些编译器未知的因素更改，比如：操作系统、硬件或者其它线程等。遇到这个关键字声明的变量，编译器对访问该变量的代码就不再进行优化，从而可以提供对特殊地址的稳定访问。</w:t>
+      </w:r>
+    </w:p>
+    <w:p/>
+    <w:p>
+      <w:pPr>
+        <w:widowControl/>
+        <w:shd w:val="clear" w:color="auto" w:fill="FFFFFF"/>
+        <w:wordWrap w:val="0"/>
+        <w:spacing w:line="480" w:lineRule="atLeast"/>
+        <w:jc w:val="left"/>
+        <w:rPr>
+          <w:rFonts w:ascii="Helvetica" w:eastAsia="宋体" w:hAnsi="Helvetica" w:cs="宋体"/>
+          <w:color w:val="333333"/>
+          <w:kern w:val="0"/>
+          <w:szCs w:val="21"/>
+        </w:rPr>
+      </w:pPr>
+      <w:r>
+        <w:rPr>
+          <w:rFonts w:ascii="Helvetica" w:eastAsia="宋体" w:hAnsi="Helvetica" w:cs="宋体"/>
+          <w:color w:val="333333"/>
+          <w:kern w:val="0"/>
+          <w:szCs w:val="21"/>
+        </w:rPr>
+        <w:t>一般说来，</w:t>
+      </w:r>
+      <w:r>
+        <w:rPr>
+          <w:rFonts w:ascii="Helvetica" w:eastAsia="宋体" w:hAnsi="Helvetica" w:cs="宋体"/>
+          <w:color w:val="333333"/>
+          <w:kern w:val="0"/>
+          <w:szCs w:val="21"/>
+        </w:rPr>
+        <w:t>volatile</w:t>
+      </w:r>
+      <w:r>
+        <w:rPr>
+          <w:rFonts w:ascii="Helvetica" w:eastAsia="宋体" w:hAnsi="Helvetica" w:cs="宋体"/>
+          <w:color w:val="333333"/>
+          <w:kern w:val="0"/>
+          <w:szCs w:val="21"/>
+        </w:rPr>
+        <w:t>用在如下的几个地方：</w:t>
+      </w:r>
+    </w:p>
+    <w:p>
+      <w:pPr>
+        <w:widowControl/>
+        <w:numPr>
+          <w:ilvl w:val="0"/>
+          <w:numId w:val="11"/>
+        </w:numPr>
+        <w:shd w:val="clear" w:color="auto" w:fill="FFFFFF"/>
+        <w:wordWrap w:val="0"/>
+        <w:spacing w:after="240" w:line="480" w:lineRule="atLeast"/>
+        <w:ind w:left="240"/>
+        <w:jc w:val="left"/>
+        <w:rPr>
+          <w:rFonts w:ascii="Helvetica" w:eastAsia="宋体" w:hAnsi="Helvetica" w:cs="宋体"/>
+          <w:color w:val="333333"/>
+          <w:kern w:val="0"/>
+          <w:szCs w:val="21"/>
+        </w:rPr>
+      </w:pPr>
+      <w:r>
+        <w:rPr>
+          <w:rFonts w:ascii="Helvetica" w:eastAsia="宋体" w:hAnsi="Helvetica" w:cs="宋体"/>
+          <w:color w:val="333333"/>
+          <w:kern w:val="0"/>
+          <w:szCs w:val="21"/>
+        </w:rPr>
+        <w:t xml:space="preserve">1) </w:t>
+      </w:r>
+      <w:r>
+        <w:rPr>
+          <w:rFonts w:ascii="Helvetica" w:eastAsia="宋体" w:hAnsi="Helvetica" w:cs="宋体"/>
+          <w:color w:val="333333"/>
+          <w:kern w:val="0"/>
+          <w:szCs w:val="21"/>
+        </w:rPr>
+        <w:t>中断服务程序中修改的供其它程序检测的变量需要加</w:t>
+      </w:r>
+      <w:r>
+        <w:rPr>
+          <w:rFonts w:ascii="Helvetica" w:eastAsia="宋体" w:hAnsi="Helvetica" w:cs="宋体"/>
+          <w:color w:val="333333"/>
+          <w:kern w:val="0"/>
+          <w:szCs w:val="21"/>
+        </w:rPr>
+        <w:t xml:space="preserve"> volatile</w:t>
+      </w:r>
+      <w:r>
+        <w:rPr>
+          <w:rFonts w:ascii="Helvetica" w:eastAsia="宋体" w:hAnsi="Helvetica" w:cs="宋体"/>
+          <w:color w:val="333333"/>
+          <w:kern w:val="0"/>
+          <w:szCs w:val="21"/>
+        </w:rPr>
+        <w:t>；</w:t>
+      </w:r>
+    </w:p>
+    <w:p>
+      <w:pPr>
+        <w:widowControl/>
+        <w:numPr>
+          <w:ilvl w:val="0"/>
+          <w:numId w:val="11"/>
+        </w:numPr>
+        <w:shd w:val="clear" w:color="auto" w:fill="FFFFFF"/>
+        <w:wordWrap w:val="0"/>
+        <w:spacing w:after="240" w:line="480" w:lineRule="atLeast"/>
+        <w:ind w:left="240"/>
+        <w:jc w:val="left"/>
+        <w:rPr>
+          <w:rFonts w:ascii="Helvetica" w:eastAsia="宋体" w:hAnsi="Helvetica" w:cs="宋体"/>
+          <w:color w:val="333333"/>
+          <w:kern w:val="0"/>
+          <w:szCs w:val="21"/>
+        </w:rPr>
+      </w:pPr>
+      <w:r>
+        <w:rPr>
+          <w:rFonts w:ascii="Helvetica" w:eastAsia="宋体" w:hAnsi="Helvetica" w:cs="宋体"/>
+          <w:color w:val="333333"/>
+          <w:kern w:val="0"/>
+          <w:szCs w:val="21"/>
+        </w:rPr>
+        <w:t xml:space="preserve">2) </w:t>
+      </w:r>
+      <w:r>
+        <w:rPr>
+          <w:rFonts w:ascii="Helvetica" w:eastAsia="宋体" w:hAnsi="Helvetica" w:cs="宋体"/>
+          <w:color w:val="333333"/>
+          <w:kern w:val="0"/>
+          <w:szCs w:val="21"/>
+        </w:rPr>
+        <w:t>多任务环境下各任务间共享的标志应该加</w:t>
+      </w:r>
+      <w:r>
+        <w:rPr>
+          <w:rFonts w:ascii="Helvetica" w:eastAsia="宋体" w:hAnsi="Helvetica" w:cs="宋体"/>
+          <w:color w:val="333333"/>
+          <w:kern w:val="0"/>
+          <w:szCs w:val="21"/>
+        </w:rPr>
+        <w:t xml:space="preserve"> volatile</w:t>
+      </w:r>
+      <w:r>
+        <w:rPr>
+          <w:rFonts w:ascii="Helvetica" w:eastAsia="宋体" w:hAnsi="Helvetica" w:cs="宋体"/>
+          <w:color w:val="333333"/>
+          <w:kern w:val="0"/>
+          <w:szCs w:val="21"/>
+        </w:rPr>
+        <w:t>；</w:t>
+      </w:r>
+    </w:p>
+    <w:p>
+      <w:pPr>
+        <w:widowControl/>
+        <w:numPr>
+          <w:ilvl w:val="0"/>
+          <w:numId w:val="11"/>
+        </w:numPr>
+        <w:shd w:val="clear" w:color="auto" w:fill="FFFFFF"/>
+        <w:wordWrap w:val="0"/>
+        <w:spacing w:after="240" w:line="480" w:lineRule="atLeast"/>
+        <w:ind w:left="240"/>
+        <w:jc w:val="left"/>
+        <w:rPr>
+          <w:rFonts w:ascii="Helvetica" w:eastAsia="宋体" w:hAnsi="Helvetica" w:cs="宋体"/>
+          <w:color w:val="333333"/>
+          <w:kern w:val="0"/>
+          <w:szCs w:val="21"/>
+        </w:rPr>
+      </w:pPr>
+      <w:r>
+        <w:rPr>
+          <w:rFonts w:ascii="Helvetica" w:eastAsia="宋体" w:hAnsi="Helvetica" w:cs="宋体"/>
+          <w:color w:val="333333"/>
+          <w:kern w:val="0"/>
+          <w:szCs w:val="21"/>
+        </w:rPr>
+        <w:t xml:space="preserve">3) </w:t>
+      </w:r>
+      <w:r>
+        <w:rPr>
+          <w:rFonts w:ascii="Helvetica" w:eastAsia="宋体" w:hAnsi="Helvetica" w:cs="宋体"/>
+          <w:color w:val="333333"/>
+          <w:kern w:val="0"/>
+          <w:szCs w:val="21"/>
+        </w:rPr>
+        <w:t>存储器映射的硬件寄存器通常也要加</w:t>
+      </w:r>
+      <w:r>
+        <w:rPr>
+          <w:rFonts w:ascii="Helvetica" w:eastAsia="宋体" w:hAnsi="Helvetica" w:cs="宋体"/>
+          <w:color w:val="333333"/>
+          <w:kern w:val="0"/>
+          <w:szCs w:val="21"/>
+        </w:rPr>
+        <w:t xml:space="preserve"> volatile </w:t>
+      </w:r>
+      <w:r>
+        <w:rPr>
+          <w:rFonts w:ascii="Helvetica" w:eastAsia="宋体" w:hAnsi="Helvetica" w:cs="宋体"/>
+          <w:color w:val="333333"/>
+          <w:kern w:val="0"/>
+          <w:szCs w:val="21"/>
+        </w:rPr>
+        <w:t>说明，因为每次对它的读写都可能由不同意义；</w:t>
+      </w:r>
+    </w:p>
+    <w:p>
+      <w:pPr>
+        <w:rPr>
+          <w:rFonts w:ascii="微软雅黑" w:eastAsia="微软雅黑" w:hAnsi="微软雅黑" w:hint="eastAsia"/>
+          <w:color w:val="444444"/>
+          <w:szCs w:val="21"/>
+          <w:shd w:val="clear" w:color="auto" w:fill="FFFFFF"/>
+        </w:rPr>
+      </w:pPr>
+    </w:p>
+    <w:p>
+      <w:pPr>
+        <w:rPr>
+          <w:rFonts w:ascii="微软雅黑" w:eastAsia="微软雅黑" w:hAnsi="微软雅黑"/>
+          <w:color w:val="444444"/>
+          <w:szCs w:val="21"/>
+          <w:shd w:val="clear" w:color="auto" w:fill="FFFFFF"/>
+        </w:rPr>
+      </w:pPr>
     </w:p>
     <w:p>
       <w:pPr>
         <w:pStyle w:val="2"/>
       </w:pPr>
       <w:r>
+        <w:lastRenderedPageBreak/>
         <w:t>What is decay type</w:t>
       </w:r>
       <w:r>
@@ -1228,67 +1228,7 @@
           <w:szCs w:val="21"/>
           <w:shd w:val="clear" w:color="auto" w:fill="FFFFFF"/>
         </w:rPr>
-        <w:t xml:space="preserve">The decay type of T is the same type that results from the standard conversions that happen when </w:t>
-      </w:r>
-      <w:proofErr w:type="gramStart"/>
-      <w:r>
-        <w:rPr>
-          <w:rFonts w:ascii="微软雅黑" w:eastAsia="微软雅黑" w:hAnsi="微软雅黑"/>
-          <w:color w:val="444444"/>
-          <w:szCs w:val="21"/>
-          <w:shd w:val="clear" w:color="auto" w:fill="FFFFFF"/>
-        </w:rPr>
-        <w:t>an</w:t>
-      </w:r>
-      <w:proofErr w:type="gramEnd"/>
-      <w:r>
-        <w:rPr>
-          <w:rFonts w:ascii="微软雅黑" w:eastAsia="微软雅黑" w:hAnsi="微软雅黑"/>
-          <w:color w:val="444444"/>
-          <w:szCs w:val="21"/>
-          <w:shd w:val="clear" w:color="auto" w:fill="FFFFFF"/>
-        </w:rPr>
-        <w:t> </w:t>
-      </w:r>
-      <w:proofErr w:type="spellStart"/>
-      <w:r>
-        <w:rPr>
-          <w:rFonts w:ascii="微软雅黑" w:eastAsia="微软雅黑" w:hAnsi="微软雅黑"/>
-          <w:color w:val="444444"/>
-          <w:szCs w:val="21"/>
-          <w:shd w:val="clear" w:color="auto" w:fill="FFFFFF"/>
-        </w:rPr>
-        <w:t>lvalue</w:t>
-      </w:r>
-      <w:proofErr w:type="spellEnd"/>
-      <w:r>
-        <w:rPr>
-          <w:rFonts w:ascii="微软雅黑" w:eastAsia="微软雅黑" w:hAnsi="微软雅黑"/>
-          <w:color w:val="444444"/>
-          <w:szCs w:val="21"/>
-          <w:shd w:val="clear" w:color="auto" w:fill="FFFFFF"/>
-        </w:rPr>
-        <w:t xml:space="preserve"> expression is used as an </w:t>
-      </w:r>
-      <w:proofErr w:type="spellStart"/>
-      <w:r>
-        <w:rPr>
-          <w:rFonts w:ascii="微软雅黑" w:eastAsia="微软雅黑" w:hAnsi="微软雅黑"/>
-          <w:color w:val="444444"/>
-          <w:szCs w:val="21"/>
-          <w:shd w:val="clear" w:color="auto" w:fill="FFFFFF"/>
-        </w:rPr>
-        <w:t>rvalue</w:t>
-      </w:r>
-      <w:proofErr w:type="spellEnd"/>
-      <w:r>
-        <w:rPr>
-          <w:rFonts w:ascii="微软雅黑" w:eastAsia="微软雅黑" w:hAnsi="微软雅黑"/>
-          <w:color w:val="444444"/>
-          <w:szCs w:val="21"/>
-          <w:shd w:val="clear" w:color="auto" w:fill="FFFFFF"/>
-        </w:rPr>
-        <w:t>, with its cv-qualifier stripped</w:t>
+        <w:t>The decay type of T is the same type that results from the standard conversions that happen when an lvalue expression is used as an rvalue, with its cv-qualifier stripped</w:t>
       </w:r>
       <w:r>
         <w:rPr>
@@ -1336,7 +1276,7 @@
         </w:rPr>
         <w:t>Construct a </w:t>
       </w:r>
-      <w:hyperlink r:id="rId7" w:history="1">
+      <w:hyperlink r:id="rId10" w:history="1">
         <w:r>
           <w:rPr>
             <w:rFonts w:ascii="微软雅黑" w:eastAsia="微软雅黑" w:hAnsi="微软雅黑"/>
@@ -1355,7 +1295,7 @@
         </w:rPr>
         <w:t> object that represents a new </w:t>
       </w:r>
-      <w:hyperlink r:id="rId8" w:history="1">
+      <w:hyperlink r:id="rId11" w:history="1">
         <w:r>
           <w:rPr>
             <w:rFonts w:ascii="微软雅黑" w:eastAsia="微软雅黑" w:hAnsi="微软雅黑"/>
@@ -1384,7 +1324,6 @@
         <w:br/>
         <w:t>The new thread of execution calls </w:t>
       </w:r>
-      <w:proofErr w:type="spellStart"/>
       <w:r>
         <w:rPr>
           <w:rFonts w:ascii="微软雅黑" w:eastAsia="微软雅黑" w:hAnsi="微软雅黑"/>
@@ -1395,7 +1334,6 @@
         </w:rPr>
         <w:t>fn</w:t>
       </w:r>
-      <w:proofErr w:type="spellEnd"/>
       <w:r>
         <w:rPr>
           <w:rFonts w:ascii="微软雅黑" w:eastAsia="微软雅黑" w:hAnsi="微软雅黑"/>
@@ -1405,7 +1343,6 @@
         </w:rPr>
         <w:t> passing </w:t>
       </w:r>
-      <w:proofErr w:type="spellStart"/>
       <w:r>
         <w:rPr>
           <w:rFonts w:ascii="微软雅黑" w:eastAsia="微软雅黑" w:hAnsi="微软雅黑"/>
@@ -1416,7 +1353,6 @@
         </w:rPr>
         <w:t>args</w:t>
       </w:r>
-      <w:proofErr w:type="spellEnd"/>
       <w:r>
         <w:rPr>
           <w:rFonts w:ascii="微软雅黑" w:eastAsia="微软雅黑" w:hAnsi="微软雅黑"/>
@@ -1426,7 +1362,7 @@
         </w:rPr>
         <w:t> as arguments (using </w:t>
       </w:r>
-      <w:hyperlink r:id="rId9" w:history="1">
+      <w:hyperlink r:id="rId12" w:history="1">
         <w:r>
           <w:rPr>
             <w:rFonts w:ascii="微软雅黑" w:eastAsia="微软雅黑" w:hAnsi="微软雅黑"/>
@@ -1445,7 +1381,6 @@
         </w:rPr>
         <w:t> of its </w:t>
       </w:r>
-      <w:proofErr w:type="spellStart"/>
       <w:r>
         <w:rPr>
           <w:rFonts w:ascii="微软雅黑" w:eastAsia="微软雅黑" w:hAnsi="微软雅黑"/>
@@ -1456,7 +1391,6 @@
         </w:rPr>
         <w:t>lvalue</w:t>
       </w:r>
-      <w:proofErr w:type="spellEnd"/>
       <w:r>
         <w:rPr>
           <w:rFonts w:ascii="微软雅黑" w:eastAsia="微软雅黑" w:hAnsi="微软雅黑"/>
@@ -1466,7 +1400,6 @@
         </w:rPr>
         <w:t> or </w:t>
       </w:r>
-      <w:proofErr w:type="spellStart"/>
       <w:r>
         <w:rPr>
           <w:rFonts w:ascii="微软雅黑" w:eastAsia="微软雅黑" w:hAnsi="微软雅黑"/>
@@ -1477,7 +1410,6 @@
         </w:rPr>
         <w:t>rvalue</w:t>
       </w:r>
-      <w:proofErr w:type="spellEnd"/>
       <w:r>
         <w:rPr>
           <w:rFonts w:ascii="微软雅黑" w:eastAsia="微软雅黑" w:hAnsi="微软雅黑"/>
@@ -1522,7 +1454,6 @@
         <w:pStyle w:val="2"/>
       </w:pPr>
       <w:r>
-        <w:lastRenderedPageBreak/>
         <w:t xml:space="preserve">static </w:t>
       </w:r>
       <w:r>
@@ -1672,14 +1603,12 @@
       <w:pPr>
         <w:pStyle w:val="2"/>
       </w:pPr>
-      <w:proofErr w:type="spellStart"/>
       <w:r>
         <w:rPr>
           <w:rFonts w:hint="eastAsia"/>
         </w:rPr>
         <w:t>decltype</w:t>
       </w:r>
-      <w:proofErr w:type="spellEnd"/>
       <w:r>
         <w:t xml:space="preserve"> </w:t>
       </w:r>
@@ -1699,7 +1628,6 @@
           <w:shd w:val="clear" w:color="auto" w:fill="FFFFFF"/>
         </w:rPr>
       </w:pPr>
-      <w:proofErr w:type="spellStart"/>
       <w:r>
         <w:rPr>
           <w:rFonts w:ascii="微软雅黑" w:eastAsia="微软雅黑" w:hAnsi="微软雅黑" w:hint="eastAsia"/>
@@ -1707,19 +1635,9 @@
           <w:szCs w:val="21"/>
           <w:shd w:val="clear" w:color="auto" w:fill="FFFFFF"/>
         </w:rPr>
-        <w:t>decltype</w:t>
-      </w:r>
-      <w:proofErr w:type="spellEnd"/>
-      <w:r>
-        <w:rPr>
-          <w:rFonts w:ascii="微软雅黑" w:eastAsia="微软雅黑" w:hAnsi="微软雅黑" w:hint="eastAsia"/>
-          <w:color w:val="444444"/>
-          <w:szCs w:val="21"/>
-          <w:shd w:val="clear" w:color="auto" w:fill="FFFFFF"/>
-        </w:rPr>
-        <w:t xml:space="preserve"> 是 </w:t>
-      </w:r>
-      <w:hyperlink r:id="rId10" w:tgtFrame="_blank" w:history="1">
+        <w:t>decltype 是 </w:t>
+      </w:r>
+      <w:hyperlink r:id="rId13" w:tgtFrame="_blank" w:history="1">
         <w:r>
           <w:rPr>
             <w:rFonts w:hint="eastAsia"/>
@@ -1735,7 +1653,17 @@
           <w:szCs w:val="21"/>
           <w:shd w:val="clear" w:color="auto" w:fill="FFFFFF"/>
         </w:rPr>
-        <w:t>11 新增的一个关键字，它和 auto 的功能一样，都用来在编译时期进行自动类型推导。</w:t>
+        <w:t>11 新增的一个关键字，它和 auto 的功能一样，都用来在编译时期进行</w:t>
+      </w:r>
+      <w:r>
+        <w:rPr>
+          <w:rFonts w:ascii="微软雅黑" w:eastAsia="微软雅黑" w:hAnsi="微软雅黑" w:hint="eastAsia"/>
+          <w:color w:val="444444"/>
+          <w:szCs w:val="21"/>
+          <w:shd w:val="clear" w:color="auto" w:fill="FFFFFF"/>
+        </w:rPr>
+        <w:lastRenderedPageBreak/>
+        <w:t>自动类型推导。</w:t>
       </w:r>
     </w:p>
     <w:p>
@@ -1856,17 +1784,7 @@
           <w:szCs w:val="21"/>
           <w:shd w:val="clear" w:color="auto" w:fill="FFFFFF"/>
         </w:rPr>
-        <w:t>函数指针就是一个指向函数的指针。函数本身不能作为形参，同样的，函数也不能作为返回</w:t>
-      </w:r>
-      <w:r>
-        <w:rPr>
-          <w:rFonts w:ascii="微软雅黑" w:eastAsia="微软雅黑" w:hAnsi="微软雅黑"/>
-          <w:color w:val="000000"/>
-          <w:szCs w:val="21"/>
-          <w:shd w:val="clear" w:color="auto" w:fill="FFFFFF"/>
-        </w:rPr>
-        <w:lastRenderedPageBreak/>
-        <w:t>值</w:t>
+        <w:t>函数指针就是一个指向函数的指针。函数本身不能作为形参，同样的，函数也不能作为返回值</w:t>
       </w:r>
       <w:r>
         <w:rPr>
@@ -1903,47 +1821,7 @@
           <w:szCs w:val="21"/>
           <w:shd w:val="clear" w:color="auto" w:fill="FFFFFF"/>
         </w:rPr>
-        <w:t xml:space="preserve">void </w:t>
-      </w:r>
-      <w:proofErr w:type="spellStart"/>
-      <w:r>
-        <w:rPr>
-          <w:rFonts w:ascii="微软雅黑" w:eastAsia="微软雅黑" w:hAnsi="微软雅黑"/>
-          <w:color w:val="000000"/>
-          <w:szCs w:val="21"/>
-          <w:shd w:val="clear" w:color="auto" w:fill="FFFFFF"/>
-        </w:rPr>
-        <w:t>for_each</w:t>
-      </w:r>
-      <w:proofErr w:type="spellEnd"/>
-      <w:r>
-        <w:rPr>
-          <w:rFonts w:ascii="微软雅黑" w:eastAsia="微软雅黑" w:hAnsi="微软雅黑"/>
-          <w:color w:val="000000"/>
-          <w:szCs w:val="21"/>
-          <w:shd w:val="clear" w:color="auto" w:fill="FFFFFF"/>
-        </w:rPr>
-        <w:t xml:space="preserve">(T* begin, T* end, const </w:t>
-      </w:r>
-      <w:proofErr w:type="spellStart"/>
-      <w:r>
-        <w:rPr>
-          <w:rFonts w:ascii="微软雅黑" w:eastAsia="微软雅黑" w:hAnsi="微软雅黑"/>
-          <w:color w:val="000000"/>
-          <w:szCs w:val="21"/>
-          <w:shd w:val="clear" w:color="auto" w:fill="FFFFFF"/>
-        </w:rPr>
-        <w:t>Func</w:t>
-      </w:r>
-      <w:proofErr w:type="spellEnd"/>
-      <w:r>
-        <w:rPr>
-          <w:rFonts w:ascii="微软雅黑" w:eastAsia="微软雅黑" w:hAnsi="微软雅黑"/>
-          <w:color w:val="000000"/>
-          <w:szCs w:val="21"/>
-          <w:shd w:val="clear" w:color="auto" w:fill="FFFFFF"/>
-        </w:rPr>
-        <w:t>&amp; f)</w:t>
+        <w:t>void for_each(T* begin, T* end, const Func&amp; f)</w:t>
       </w:r>
       <w:r>
         <w:rPr>
@@ -2004,137 +1882,111 @@
           <w:szCs w:val="18"/>
           <w:shd w:val="clear" w:color="auto" w:fill="FFFFFF"/>
         </w:rPr>
-        <w:t>int (*</w:t>
-      </w:r>
-      <w:proofErr w:type="spellStart"/>
-      <w:proofErr w:type="gramStart"/>
-      <w:r>
-        <w:rPr>
-          <w:rStyle w:val="a6"/>
+        <w:t>int (*func)(int,int);</w:t>
+      </w:r>
+    </w:p>
+    <w:p>
+      <w:pPr>
+        <w:rPr>
+          <w:rFonts w:ascii="微软雅黑" w:eastAsia="微软雅黑" w:hAnsi="微软雅黑"/>
+          <w:color w:val="000000"/>
+          <w:szCs w:val="21"/>
+          <w:shd w:val="clear" w:color="auto" w:fill="FFFFFF"/>
+        </w:rPr>
+      </w:pPr>
+      <w:r>
+        <w:rPr>
           <w:rFonts w:ascii="微软雅黑" w:eastAsia="微软雅黑" w:hAnsi="微软雅黑" w:hint="eastAsia"/>
           <w:color w:val="000000"/>
-          <w:sz w:val="18"/>
-          <w:szCs w:val="18"/>
-          <w:shd w:val="clear" w:color="auto" w:fill="FFFFFF"/>
-        </w:rPr>
-        <w:t>func</w:t>
-      </w:r>
-      <w:proofErr w:type="spellEnd"/>
-      <w:r>
-        <w:rPr>
-          <w:rStyle w:val="a6"/>
+          <w:szCs w:val="21"/>
+          <w:shd w:val="clear" w:color="auto" w:fill="FFFFFF"/>
+        </w:rPr>
+        <w:t>事实上</w:t>
+      </w:r>
+      <w:r>
+        <w:rPr>
+          <w:rFonts w:ascii="微软雅黑" w:eastAsia="微软雅黑" w:hAnsi="微软雅黑"/>
+          <w:color w:val="000000"/>
+          <w:szCs w:val="21"/>
+          <w:shd w:val="clear" w:color="auto" w:fill="FFFFFF"/>
+        </w:rPr>
+        <w:t>,为了代码的移植考虑,一般使用typedef定义函数指针类型.</w:t>
+      </w:r>
+    </w:p>
+    <w:p>
+      <w:pPr>
+        <w:rPr>
+          <w:rFonts w:ascii="微软雅黑" w:eastAsia="微软雅黑" w:hAnsi="微软雅黑"/>
+          <w:color w:val="000000"/>
+          <w:szCs w:val="21"/>
+          <w:shd w:val="clear" w:color="auto" w:fill="FFFFFF"/>
+        </w:rPr>
+      </w:pPr>
+      <w:r>
+        <w:rPr>
+          <w:rFonts w:ascii="微软雅黑" w:eastAsia="微软雅黑" w:hAnsi="微软雅黑"/>
+          <w:color w:val="000000"/>
+          <w:szCs w:val="21"/>
+          <w:shd w:val="clear" w:color="auto" w:fill="FFFFFF"/>
+        </w:rPr>
+        <w:t>typedef int (*FUN)(int,int);</w:t>
+      </w:r>
+    </w:p>
+    <w:p>
+      <w:pPr>
+        <w:pStyle w:val="2"/>
+      </w:pPr>
+      <w:r>
+        <w:rPr>
+          <w:rFonts w:hint="eastAsia"/>
+        </w:rPr>
+        <w:t>成员函数后加const是什么意思？</w:t>
+      </w:r>
+    </w:p>
+    <w:p>
+      <w:r>
+        <w:rPr>
           <w:rFonts w:ascii="微软雅黑" w:eastAsia="微软雅黑" w:hAnsi="微软雅黑" w:hint="eastAsia"/>
-          <w:color w:val="000000"/>
-          <w:sz w:val="18"/>
-          <w:szCs w:val="18"/>
-          <w:shd w:val="clear" w:color="auto" w:fill="FFFFFF"/>
-        </w:rPr>
-        <w:t>)(</w:t>
-      </w:r>
-      <w:proofErr w:type="spellStart"/>
-      <w:proofErr w:type="gramEnd"/>
-      <w:r>
-        <w:rPr>
-          <w:rStyle w:val="a6"/>
+          <w:color w:val="444444"/>
+          <w:szCs w:val="21"/>
+          <w:shd w:val="clear" w:color="auto" w:fill="FFFFFF"/>
+        </w:rPr>
+        <w:t>这种函数只能读取成员变量的值，而不能修改成员变量的值。</w:t>
+      </w:r>
+    </w:p>
+    <w:p/>
+    <w:p>
+      <w:pPr>
+        <w:pStyle w:val="2"/>
+      </w:pPr>
+      <w:r>
+        <w:rPr>
+          <w:rFonts w:hint="eastAsia"/>
+        </w:rPr>
+        <w:lastRenderedPageBreak/>
+        <w:t>无名结构体的特点</w:t>
+      </w:r>
+    </w:p>
+    <w:p>
+      <w:pPr>
+        <w:rPr>
+          <w:rFonts w:ascii="微软雅黑" w:eastAsia="微软雅黑" w:hAnsi="微软雅黑"/>
+          <w:color w:val="444444"/>
+          <w:szCs w:val="21"/>
+          <w:shd w:val="clear" w:color="auto" w:fill="FFFFFF"/>
+        </w:rPr>
+      </w:pPr>
+      <w:r>
+        <w:rPr>
           <w:rFonts w:ascii="微软雅黑" w:eastAsia="微软雅黑" w:hAnsi="微软雅黑" w:hint="eastAsia"/>
-          <w:color w:val="000000"/>
-          <w:sz w:val="18"/>
-          <w:szCs w:val="18"/>
-          <w:shd w:val="clear" w:color="auto" w:fill="FFFFFF"/>
-        </w:rPr>
-        <w:t>int,int</w:t>
-      </w:r>
-      <w:proofErr w:type="spellEnd"/>
-      <w:r>
-        <w:rPr>
-          <w:rStyle w:val="a6"/>
-          <w:rFonts w:ascii="微软雅黑" w:eastAsia="微软雅黑" w:hAnsi="微软雅黑" w:hint="eastAsia"/>
-          <w:color w:val="000000"/>
-          <w:sz w:val="18"/>
-          <w:szCs w:val="18"/>
-          <w:shd w:val="clear" w:color="auto" w:fill="FFFFFF"/>
-        </w:rPr>
-        <w:t>);</w:t>
-      </w:r>
-    </w:p>
-    <w:p>
-      <w:pPr>
-        <w:rPr>
-          <w:rFonts w:ascii="微软雅黑" w:eastAsia="微软雅黑" w:hAnsi="微软雅黑"/>
-          <w:color w:val="000000"/>
-          <w:szCs w:val="21"/>
-          <w:shd w:val="clear" w:color="auto" w:fill="FFFFFF"/>
-        </w:rPr>
-      </w:pPr>
-      <w:r>
-        <w:rPr>
-          <w:rFonts w:ascii="微软雅黑" w:eastAsia="微软雅黑" w:hAnsi="微软雅黑" w:hint="eastAsia"/>
-          <w:color w:val="000000"/>
-          <w:szCs w:val="21"/>
-          <w:shd w:val="clear" w:color="auto" w:fill="FFFFFF"/>
-        </w:rPr>
-        <w:t>事实上</w:t>
-      </w:r>
-      <w:r>
-        <w:rPr>
-          <w:rFonts w:ascii="微软雅黑" w:eastAsia="微软雅黑" w:hAnsi="微软雅黑"/>
-          <w:color w:val="000000"/>
-          <w:szCs w:val="21"/>
-          <w:shd w:val="clear" w:color="auto" w:fill="FFFFFF"/>
-        </w:rPr>
-        <w:t>,为了代码的移植考虑,一般使用typedef定义函数指针类型.</w:t>
-      </w:r>
-    </w:p>
-    <w:p>
-      <w:pPr>
-        <w:rPr>
-          <w:rFonts w:ascii="微软雅黑" w:eastAsia="微软雅黑" w:hAnsi="微软雅黑" w:hint="eastAsia"/>
-          <w:color w:val="000000"/>
-          <w:szCs w:val="21"/>
-          <w:shd w:val="clear" w:color="auto" w:fill="FFFFFF"/>
-        </w:rPr>
-      </w:pPr>
-      <w:r>
-        <w:rPr>
-          <w:rFonts w:ascii="微软雅黑" w:eastAsia="微软雅黑" w:hAnsi="微软雅黑"/>
-          <w:color w:val="000000"/>
-          <w:szCs w:val="21"/>
-          <w:shd w:val="clear" w:color="auto" w:fill="FFFFFF"/>
-        </w:rPr>
-        <w:t>typedef int (*</w:t>
-      </w:r>
-      <w:proofErr w:type="gramStart"/>
-      <w:r>
-        <w:rPr>
-          <w:rFonts w:ascii="微软雅黑" w:eastAsia="微软雅黑" w:hAnsi="微软雅黑"/>
-          <w:color w:val="000000"/>
-          <w:szCs w:val="21"/>
-          <w:shd w:val="clear" w:color="auto" w:fill="FFFFFF"/>
-        </w:rPr>
-        <w:t>FUN)(</w:t>
-      </w:r>
-      <w:proofErr w:type="spellStart"/>
-      <w:proofErr w:type="gramEnd"/>
-      <w:r>
-        <w:rPr>
-          <w:rFonts w:ascii="微软雅黑" w:eastAsia="微软雅黑" w:hAnsi="微软雅黑"/>
-          <w:color w:val="000000"/>
-          <w:szCs w:val="21"/>
-          <w:shd w:val="clear" w:color="auto" w:fill="FFFFFF"/>
-        </w:rPr>
-        <w:t>int,int</w:t>
-      </w:r>
-      <w:proofErr w:type="spellEnd"/>
-      <w:r>
-        <w:rPr>
-          <w:rFonts w:ascii="微软雅黑" w:eastAsia="微软雅黑" w:hAnsi="微软雅黑"/>
-          <w:color w:val="000000"/>
-          <w:szCs w:val="21"/>
-          <w:shd w:val="clear" w:color="auto" w:fill="FFFFFF"/>
-        </w:rPr>
-        <w:t>);</w:t>
-      </w:r>
-    </w:p>
+          <w:color w:val="444444"/>
+          <w:szCs w:val="21"/>
+          <w:shd w:val="clear" w:color="auto" w:fill="FFFFFF"/>
+        </w:rPr>
+        <w:t>指定了一个无名的结构体类型，它没有名字。显然不能再以此结构体类型去定义其他变量。</w:t>
+      </w:r>
+    </w:p>
+    <w:p/>
     <w:p>
       <w:pPr>
         <w:pStyle w:val="2"/>
@@ -2143,18 +1995,26 @@
         <w:rPr>
           <w:rFonts w:hint="eastAsia"/>
         </w:rPr>
-        <w:t>成员函数后加const是什么意思？</w:t>
-      </w:r>
-    </w:p>
-    <w:p>
-      <w:r>
-        <w:rPr>
-          <w:rFonts w:ascii="微软雅黑" w:eastAsia="微软雅黑" w:hAnsi="微软雅黑" w:hint="eastAsia"/>
-          <w:color w:val="444444"/>
-          <w:szCs w:val="21"/>
-          <w:shd w:val="clear" w:color="auto" w:fill="FFFFFF"/>
-        </w:rPr>
-        <w:t>这种函数只能读取成员变量的值，而不能修改成员变量的值。</w:t>
+        <w:t>函数参数传递注意事项</w:t>
+      </w:r>
+    </w:p>
+    <w:p>
+      <w:r>
+        <w:rPr>
+          <w:rFonts w:hint="eastAsia"/>
+        </w:rPr>
+        <w:t>当参数为非const引用时，不可传递右值，否则会报如下错误信息：</w:t>
+      </w:r>
+    </w:p>
+    <w:p>
+      <w:r>
+        <w:t>initial value of reference to non-const must be an lvalue</w:t>
+      </w:r>
+      <w:r>
+        <w:rPr>
+          <w:rFonts w:hint="eastAsia"/>
+        </w:rPr>
+        <w:t>.</w:t>
       </w:r>
     </w:p>
     <w:p/>
@@ -2166,90 +2026,7 @@
         <w:rPr>
           <w:rFonts w:hint="eastAsia"/>
         </w:rPr>
-        <w:t>无名结构体的特点</w:t>
-      </w:r>
-    </w:p>
-    <w:p>
-      <w:pPr>
-        <w:rPr>
-          <w:rFonts w:ascii="微软雅黑" w:eastAsia="微软雅黑" w:hAnsi="微软雅黑"/>
-          <w:color w:val="444444"/>
-          <w:szCs w:val="21"/>
-          <w:shd w:val="clear" w:color="auto" w:fill="FFFFFF"/>
-        </w:rPr>
-      </w:pPr>
-      <w:r>
-        <w:rPr>
-          <w:rFonts w:ascii="微软雅黑" w:eastAsia="微软雅黑" w:hAnsi="微软雅黑" w:hint="eastAsia"/>
-          <w:color w:val="444444"/>
-          <w:szCs w:val="21"/>
-          <w:shd w:val="clear" w:color="auto" w:fill="FFFFFF"/>
-        </w:rPr>
-        <w:t>指定了一个无名的结构体类型，它没有名字。显然不能再以此结构体类型去定义其他变量。</w:t>
-      </w:r>
-    </w:p>
-    <w:p/>
-    <w:p>
-      <w:pPr>
-        <w:pStyle w:val="2"/>
-      </w:pPr>
-      <w:r>
-        <w:rPr>
-          <w:rFonts w:hint="eastAsia"/>
-        </w:rPr>
-        <w:t>函数参数传递注意事项</w:t>
-      </w:r>
-    </w:p>
-    <w:p>
-      <w:r>
-        <w:rPr>
-          <w:rFonts w:hint="eastAsia"/>
-        </w:rPr>
-        <w:t>当参数为非const引用时，不可传递右值，否则会报如下错误信息：</w:t>
-      </w:r>
-    </w:p>
-    <w:p>
-      <w:r>
-        <w:t xml:space="preserve">initial value of reference to non-const must be </w:t>
-      </w:r>
-      <w:proofErr w:type="gramStart"/>
-      <w:r>
-        <w:t>an</w:t>
-      </w:r>
-      <w:proofErr w:type="gramEnd"/>
-      <w:r>
-        <w:t xml:space="preserve"> </w:t>
-      </w:r>
-      <w:proofErr w:type="spellStart"/>
-      <w:r>
-        <w:t>lvalue</w:t>
-      </w:r>
-      <w:proofErr w:type="spellEnd"/>
-      <w:r>
-        <w:rPr>
-          <w:rFonts w:hint="eastAsia"/>
-        </w:rPr>
-        <w:t>.</w:t>
-      </w:r>
-    </w:p>
-    <w:p/>
-    <w:p>
-      <w:pPr>
-        <w:pStyle w:val="2"/>
-      </w:pPr>
-      <w:proofErr w:type="spellStart"/>
-      <w:r>
-        <w:rPr>
-          <w:rFonts w:hint="eastAsia"/>
-        </w:rPr>
-        <w:t>shared_ptr</w:t>
-      </w:r>
-      <w:proofErr w:type="spellEnd"/>
-      <w:r>
-        <w:rPr>
-          <w:rFonts w:hint="eastAsia"/>
-        </w:rPr>
-        <w:t>智能指针</w:t>
+        <w:t>shared_ptr智能指针</w:t>
       </w:r>
     </w:p>
     <w:p>
@@ -2277,96 +2054,18 @@
           <w:szCs w:val="21"/>
           <w:shd w:val="clear" w:color="auto" w:fill="FFFFFF"/>
         </w:rPr>
-        <w:t xml:space="preserve">多个 </w:t>
-      </w:r>
-      <w:proofErr w:type="spellStart"/>
-      <w:r>
-        <w:rPr>
-          <w:rFonts w:ascii="微软雅黑" w:eastAsia="微软雅黑" w:hAnsi="微软雅黑" w:hint="eastAsia"/>
-          <w:color w:val="B22222"/>
-          <w:szCs w:val="21"/>
-          <w:shd w:val="clear" w:color="auto" w:fill="FFFFFF"/>
-        </w:rPr>
-        <w:t>shared_ptr</w:t>
-      </w:r>
-      <w:proofErr w:type="spellEnd"/>
-      <w:r>
-        <w:rPr>
-          <w:rFonts w:ascii="微软雅黑" w:eastAsia="微软雅黑" w:hAnsi="微软雅黑" w:hint="eastAsia"/>
-          <w:color w:val="B22222"/>
-          <w:szCs w:val="21"/>
-          <w:shd w:val="clear" w:color="auto" w:fill="FFFFFF"/>
-        </w:rPr>
-        <w:t xml:space="preserve"> 智能指针可以共同使用同一块堆内存。并且，由于该类型智能指针在实现上采用的是引用计数机制，即便有一个 </w:t>
-      </w:r>
-      <w:proofErr w:type="spellStart"/>
-      <w:r>
-        <w:rPr>
-          <w:rFonts w:ascii="微软雅黑" w:eastAsia="微软雅黑" w:hAnsi="微软雅黑" w:hint="eastAsia"/>
-          <w:color w:val="B22222"/>
-          <w:szCs w:val="21"/>
-          <w:shd w:val="clear" w:color="auto" w:fill="FFFFFF"/>
-        </w:rPr>
-        <w:t>shared_ptr</w:t>
-      </w:r>
-      <w:proofErr w:type="spellEnd"/>
-      <w:r>
-        <w:rPr>
-          <w:rFonts w:ascii="微软雅黑" w:eastAsia="微软雅黑" w:hAnsi="微软雅黑" w:hint="eastAsia"/>
-          <w:color w:val="B22222"/>
-          <w:szCs w:val="21"/>
-          <w:shd w:val="clear" w:color="auto" w:fill="FFFFFF"/>
-        </w:rPr>
-        <w:t xml:space="preserve"> 指针放弃了堆内存的“使用权”（引用计数减 1），也不会影响其他指向同一堆内存的 </w:t>
-      </w:r>
-      <w:proofErr w:type="spellStart"/>
-      <w:r>
-        <w:rPr>
-          <w:rFonts w:ascii="微软雅黑" w:eastAsia="微软雅黑" w:hAnsi="微软雅黑" w:hint="eastAsia"/>
-          <w:color w:val="B22222"/>
-          <w:szCs w:val="21"/>
-          <w:shd w:val="clear" w:color="auto" w:fill="FFFFFF"/>
-        </w:rPr>
-        <w:t>shared_ptr</w:t>
-      </w:r>
-      <w:proofErr w:type="spellEnd"/>
-      <w:r>
-        <w:rPr>
-          <w:rFonts w:ascii="微软雅黑" w:eastAsia="微软雅黑" w:hAnsi="微软雅黑" w:hint="eastAsia"/>
-          <w:color w:val="B22222"/>
-          <w:szCs w:val="21"/>
-          <w:shd w:val="clear" w:color="auto" w:fill="FFFFFF"/>
-        </w:rPr>
-        <w:t xml:space="preserve"> 指针（只有引</w:t>
-      </w:r>
-      <w:r>
-        <w:rPr>
-          <w:rFonts w:ascii="微软雅黑" w:eastAsia="微软雅黑" w:hAnsi="微软雅黑" w:hint="eastAsia"/>
-          <w:color w:val="B22222"/>
-          <w:szCs w:val="21"/>
-          <w:shd w:val="clear" w:color="auto" w:fill="FFFFFF"/>
-        </w:rPr>
-        <w:lastRenderedPageBreak/>
-        <w:t>用计数为 0 时，堆内存才会被自动释放）</w:t>
+        <w:t>多个 shared_ptr 智能指针可以共同使用同一块堆内存。并且，由于该类型智能指针在实现上采用的是引用计数机制，即便有一个 shared_ptr 指针放弃了堆内存的“使用权”（引用计数减 1），也不会影响其他指向同一堆内存的 shared_ptr 指针（只有引用计数为 0 时，堆内存才会被自动释放）</w:t>
       </w:r>
     </w:p>
     <w:p>
       <w:pPr>
         <w:pStyle w:val="2"/>
       </w:pPr>
-      <w:proofErr w:type="spellStart"/>
       <w:r>
         <w:rPr>
           <w:rFonts w:hint="eastAsia"/>
         </w:rPr>
-        <w:t>unique_ptr</w:t>
-      </w:r>
-      <w:proofErr w:type="spellEnd"/>
-      <w:r>
-        <w:rPr>
-          <w:rFonts w:hint="eastAsia"/>
-        </w:rPr>
-        <w:t>智能指针</w:t>
+        <w:t>unique_ptr智能指针</w:t>
       </w:r>
     </w:p>
     <w:p>
@@ -2388,117 +2087,7 @@
           <w:szCs w:val="21"/>
           <w:shd w:val="clear" w:color="auto" w:fill="FFFFFF"/>
         </w:rPr>
-        <w:t>作为智能指针的一种，</w:t>
-      </w:r>
-      <w:proofErr w:type="spellStart"/>
-      <w:r>
-        <w:rPr>
-          <w:rFonts w:ascii="微软雅黑" w:eastAsia="微软雅黑" w:hAnsi="微软雅黑" w:cs="宋体" w:hint="eastAsia"/>
-          <w:color w:val="444444"/>
-          <w:kern w:val="0"/>
-          <w:szCs w:val="21"/>
-          <w:shd w:val="clear" w:color="auto" w:fill="FFFFFF"/>
-        </w:rPr>
-        <w:t>unique_ptr</w:t>
-      </w:r>
-      <w:proofErr w:type="spellEnd"/>
-      <w:r>
-        <w:rPr>
-          <w:rFonts w:ascii="微软雅黑" w:eastAsia="微软雅黑" w:hAnsi="微软雅黑" w:cs="宋体" w:hint="eastAsia"/>
-          <w:color w:val="444444"/>
-          <w:kern w:val="0"/>
-          <w:szCs w:val="21"/>
-          <w:shd w:val="clear" w:color="auto" w:fill="FFFFFF"/>
-        </w:rPr>
-        <w:t xml:space="preserve"> 指针自然也具备“在适当时机自动释放堆内存空间”的能力。和 </w:t>
-      </w:r>
-      <w:proofErr w:type="spellStart"/>
-      <w:r>
-        <w:rPr>
-          <w:rFonts w:ascii="微软雅黑" w:eastAsia="微软雅黑" w:hAnsi="微软雅黑" w:cs="宋体" w:hint="eastAsia"/>
-          <w:color w:val="444444"/>
-          <w:kern w:val="0"/>
-          <w:szCs w:val="21"/>
-          <w:shd w:val="clear" w:color="auto" w:fill="FFFFFF"/>
-        </w:rPr>
-        <w:t>shared_ptr</w:t>
-      </w:r>
-      <w:proofErr w:type="spellEnd"/>
-      <w:r>
-        <w:rPr>
-          <w:rFonts w:ascii="微软雅黑" w:eastAsia="微软雅黑" w:hAnsi="微软雅黑" w:cs="宋体" w:hint="eastAsia"/>
-          <w:color w:val="444444"/>
-          <w:kern w:val="0"/>
-          <w:szCs w:val="21"/>
-          <w:shd w:val="clear" w:color="auto" w:fill="FFFFFF"/>
-        </w:rPr>
-        <w:t xml:space="preserve"> 指针最大的不同之处在于，</w:t>
-      </w:r>
-      <w:proofErr w:type="spellStart"/>
-      <w:r>
-        <w:rPr>
-          <w:rFonts w:ascii="微软雅黑" w:eastAsia="微软雅黑" w:hAnsi="微软雅黑" w:cs="宋体" w:hint="eastAsia"/>
-          <w:color w:val="444444"/>
-          <w:kern w:val="0"/>
-          <w:szCs w:val="21"/>
-          <w:shd w:val="clear" w:color="auto" w:fill="FFFFFF"/>
-        </w:rPr>
-        <w:t>unique_ptr</w:t>
-      </w:r>
-      <w:proofErr w:type="spellEnd"/>
-      <w:r>
-        <w:rPr>
-          <w:rFonts w:ascii="微软雅黑" w:eastAsia="微软雅黑" w:hAnsi="微软雅黑" w:cs="宋体" w:hint="eastAsia"/>
-          <w:color w:val="444444"/>
-          <w:kern w:val="0"/>
-          <w:szCs w:val="21"/>
-          <w:shd w:val="clear" w:color="auto" w:fill="FFFFFF"/>
-        </w:rPr>
-        <w:t xml:space="preserve"> 指针指向的堆内存无法同其它 </w:t>
-      </w:r>
-      <w:proofErr w:type="spellStart"/>
-      <w:r>
-        <w:rPr>
-          <w:rFonts w:ascii="微软雅黑" w:eastAsia="微软雅黑" w:hAnsi="微软雅黑" w:cs="宋体" w:hint="eastAsia"/>
-          <w:color w:val="444444"/>
-          <w:kern w:val="0"/>
-          <w:szCs w:val="21"/>
-          <w:shd w:val="clear" w:color="auto" w:fill="FFFFFF"/>
-        </w:rPr>
-        <w:t>unique_ptr</w:t>
-      </w:r>
-      <w:proofErr w:type="spellEnd"/>
-      <w:r>
-        <w:rPr>
-          <w:rFonts w:ascii="微软雅黑" w:eastAsia="微软雅黑" w:hAnsi="微软雅黑" w:cs="宋体" w:hint="eastAsia"/>
-          <w:color w:val="444444"/>
-          <w:kern w:val="0"/>
-          <w:szCs w:val="21"/>
-          <w:shd w:val="clear" w:color="auto" w:fill="FFFFFF"/>
-        </w:rPr>
-        <w:t xml:space="preserve"> 共享，也就是说，每个 </w:t>
-      </w:r>
-      <w:proofErr w:type="spellStart"/>
-      <w:r>
-        <w:rPr>
-          <w:rFonts w:ascii="微软雅黑" w:eastAsia="微软雅黑" w:hAnsi="微软雅黑" w:cs="宋体" w:hint="eastAsia"/>
-          <w:color w:val="444444"/>
-          <w:kern w:val="0"/>
-          <w:szCs w:val="21"/>
-          <w:shd w:val="clear" w:color="auto" w:fill="FFFFFF"/>
-        </w:rPr>
-        <w:t>unique_ptr</w:t>
-      </w:r>
-      <w:proofErr w:type="spellEnd"/>
-      <w:r>
-        <w:rPr>
-          <w:rFonts w:ascii="微软雅黑" w:eastAsia="微软雅黑" w:hAnsi="微软雅黑" w:cs="宋体" w:hint="eastAsia"/>
-          <w:color w:val="444444"/>
-          <w:kern w:val="0"/>
-          <w:szCs w:val="21"/>
-          <w:shd w:val="clear" w:color="auto" w:fill="FFFFFF"/>
-        </w:rPr>
-        <w:t xml:space="preserve"> 指针都独自拥有对其所指堆内存空间的所有权。</w:t>
+        <w:t>作为智能指针的一种，unique_ptr 指针自然也具备“在适当时机自动释放堆内存空间”的能力。和 shared_ptr 指针最大的不同之处在于，unique_ptr 指针指向的堆内存无法同其它 unique_ptr 共享，也就是说，每个 unique_ptr 指针都独自拥有对其所指堆内存空间的所有权。</w:t>
       </w:r>
     </w:p>
     <w:p>
@@ -2520,47 +2109,7 @@
           <w:kern w:val="0"/>
           <w:szCs w:val="21"/>
         </w:rPr>
-        <w:t xml:space="preserve">这也就意味着，每个 </w:t>
-      </w:r>
-      <w:proofErr w:type="spellStart"/>
-      <w:r>
-        <w:rPr>
-          <w:rFonts w:ascii="微软雅黑" w:eastAsia="微软雅黑" w:hAnsi="微软雅黑" w:cs="宋体" w:hint="eastAsia"/>
-          <w:color w:val="444444"/>
-          <w:kern w:val="0"/>
-          <w:szCs w:val="21"/>
-        </w:rPr>
-        <w:t>unique_ptr</w:t>
-      </w:r>
-      <w:proofErr w:type="spellEnd"/>
-      <w:r>
-        <w:rPr>
-          <w:rFonts w:ascii="微软雅黑" w:eastAsia="微软雅黑" w:hAnsi="微软雅黑" w:cs="宋体" w:hint="eastAsia"/>
-          <w:color w:val="444444"/>
-          <w:kern w:val="0"/>
-          <w:szCs w:val="21"/>
-        </w:rPr>
-        <w:t xml:space="preserve"> 指针指向的堆内存空间的引用计数，都只能为 1，一旦该 </w:t>
-      </w:r>
-      <w:proofErr w:type="spellStart"/>
-      <w:r>
-        <w:rPr>
-          <w:rFonts w:ascii="微软雅黑" w:eastAsia="微软雅黑" w:hAnsi="微软雅黑" w:cs="宋体" w:hint="eastAsia"/>
-          <w:color w:val="444444"/>
-          <w:kern w:val="0"/>
-          <w:szCs w:val="21"/>
-        </w:rPr>
-        <w:t>unique_ptr</w:t>
-      </w:r>
-      <w:proofErr w:type="spellEnd"/>
-      <w:r>
-        <w:rPr>
-          <w:rFonts w:ascii="微软雅黑" w:eastAsia="微软雅黑" w:hAnsi="微软雅黑" w:cs="宋体" w:hint="eastAsia"/>
-          <w:color w:val="444444"/>
-          <w:kern w:val="0"/>
-          <w:szCs w:val="21"/>
-        </w:rPr>
-        <w:t xml:space="preserve"> 指针放弃对所指堆内存空间的所有权，则该空间会被立即释放回收。</w:t>
+        <w:t>这也就意味着，每个 unique_ptr 指针指向的堆内存空间的引用计数，都只能为 1，一旦该 unique_ptr 指针放弃对所指堆内存空间的所有权，则该空间会被立即释放回收。</w:t>
       </w:r>
     </w:p>
     <w:p/>
@@ -2612,15 +2161,7 @@
         <w:jc w:val="left"/>
       </w:pPr>
       <w:r>
-        <w:t>Common examples of side effects include changing the value of objects, doing input or output, or updating a graphical user interface (</w:t>
-      </w:r>
-      <w:proofErr w:type="gramStart"/>
-      <w:r>
-        <w:t>e.g.</w:t>
-      </w:r>
-      <w:proofErr w:type="gramEnd"/>
-      <w:r>
-        <w:t xml:space="preserve"> enabling or disabling a button).</w:t>
+        <w:t>Common examples of side effects include changing the value of objects, doing input or output, or updating a graphical user interface (e.g. enabling or disabling a button).</w:t>
       </w:r>
     </w:p>
     <w:p>
@@ -2639,25 +2180,7 @@
           <w:sz w:val="21"/>
           <w:szCs w:val="22"/>
         </w:rPr>
-        <w:t>Side effect就是“副作用”，通常是对于一个函数而言的，说一个函数“有副作用”或者“没有副作用”。 如果一个函数修改了自己范围之外的资源，那就叫做有副作用，反之，就是没有副作用。 用一个更具体的方式来说，假设某个函数在某种参数组合下返回一个结果N，我们现在就</w:t>
-      </w:r>
-      <w:proofErr w:type="gramStart"/>
-      <w:r>
-        <w:rPr>
-          <w:kern w:val="2"/>
-          <w:sz w:val="21"/>
-          <w:szCs w:val="22"/>
-        </w:rPr>
-        <w:t>写死这个</w:t>
-      </w:r>
-      <w:proofErr w:type="gramEnd"/>
-      <w:r>
-        <w:rPr>
-          <w:kern w:val="2"/>
-          <w:sz w:val="21"/>
-          <w:szCs w:val="22"/>
-        </w:rPr>
-        <w:t>函数直接return N，如果这个修改完之后，整个程序一切如初，那就说明这个函数没有副作用，反之，就是有副作用。 很明显，有副作用的函数会做（不限于）这些事情： 修改全局变量 修改输入参数所引用的对象 做输入输出操作 调用其他有副作用的函数</w:t>
+        <w:t>Side effect就是“副作用”，通常是对于一个函数而言的，说一个函数“有副作用”或者“没有副作用”。 如果一个函数修改了自己范围之外的资源，那就叫做有副作用，反之，就是没有副作用。 用一个更具体的方式来说，假设某个函数在某种参数组合下返回一个结果N，我们现在就写死这个函数直接return N，如果这个修改完之后，整个程序一切如初，那就说明这个函数没有副作用，反之，就是有副作用。 很明显，有副作用的函数会做（不限于）这些事情： 修改全局变量 修改输入参数所引用的对象 做输入输出操作 调用其他有副作用的函数</w:t>
       </w:r>
       <w:r>
         <w:rPr>
@@ -2726,40 +2249,8 @@
           <w:kern w:val="0"/>
           <w:szCs w:val="21"/>
         </w:rPr>
-        <w:lastRenderedPageBreak/>
-        <w:t xml:space="preserve">[外部变量访问方式说明符] (参数) mutable </w:t>
-      </w:r>
-      <w:proofErr w:type="spellStart"/>
-      <w:r>
-        <w:rPr>
-          <w:rFonts w:ascii="微软雅黑" w:eastAsia="微软雅黑" w:hAnsi="微软雅黑" w:cs="宋体" w:hint="eastAsia"/>
-          <w:color w:val="444444"/>
-          <w:kern w:val="0"/>
-          <w:szCs w:val="21"/>
-        </w:rPr>
-        <w:t>noexcept</w:t>
-      </w:r>
-      <w:proofErr w:type="spellEnd"/>
-      <w:r>
-        <w:rPr>
-          <w:rFonts w:ascii="微软雅黑" w:eastAsia="微软雅黑" w:hAnsi="微软雅黑" w:cs="宋体" w:hint="eastAsia"/>
-          <w:color w:val="444444"/>
-          <w:kern w:val="0"/>
-          <w:szCs w:val="21"/>
-        </w:rPr>
-        <w:t>/throw() -&gt; 返回</w:t>
-      </w:r>
-      <w:proofErr w:type="gramStart"/>
-      <w:r>
-        <w:rPr>
-          <w:rFonts w:ascii="微软雅黑" w:eastAsia="微软雅黑" w:hAnsi="微软雅黑" w:cs="宋体" w:hint="eastAsia"/>
-          <w:color w:val="444444"/>
-          <w:kern w:val="0"/>
-          <w:szCs w:val="21"/>
-        </w:rPr>
-        <w:t>值类型</w:t>
-      </w:r>
-      <w:proofErr w:type="gramEnd"/>
+        <w:t>[外部变量访问方式说明符] (参数) mutable noexcept/throw() -&gt; 返回值类型</w:t>
+      </w:r>
       <w:r>
         <w:rPr>
           <w:rFonts w:ascii="微软雅黑" w:eastAsia="微软雅黑" w:hAnsi="微软雅黑" w:cs="宋体" w:hint="eastAsia"/>
@@ -3007,6 +2498,7 @@
           <w:szCs w:val="21"/>
           <w:shd w:val="clear" w:color="auto" w:fill="FFFFFF"/>
         </w:rPr>
+        <w:lastRenderedPageBreak/>
         <w:t>3) 函数的形参为类类型</w:t>
       </w:r>
     </w:p>
@@ -3041,8 +2533,6 @@
         </w:rPr>
         <w:t xml:space="preserve"> </w:t>
       </w:r>
-      <w:proofErr w:type="spellStart"/>
-      <w:proofErr w:type="gramStart"/>
       <w:r>
         <w:rPr>
           <w:rFonts w:ascii="Courier New" w:eastAsia="宋体" w:hAnsi="Courier New" w:cs="Courier New"/>
@@ -3052,7 +2542,6 @@
         </w:rPr>
         <w:t>func</w:t>
       </w:r>
-      <w:proofErr w:type="spellEnd"/>
       <w:r>
         <w:rPr>
           <w:rFonts w:ascii="Courier New" w:eastAsia="宋体" w:hAnsi="Courier New" w:cs="Courier New"/>
@@ -3062,7 +2551,6 @@
         </w:rPr>
         <w:t>(</w:t>
       </w:r>
-      <w:proofErr w:type="gramEnd"/>
       <w:r>
         <w:rPr>
           <w:rFonts w:ascii="Courier New" w:eastAsia="宋体" w:hAnsi="Courier New" w:cs="Courier New"/>
@@ -3138,7 +2626,6 @@
           <w:shd w:val="clear" w:color="auto" w:fill="FCFCFC"/>
         </w:rPr>
       </w:pPr>
-      <w:proofErr w:type="spellStart"/>
       <w:r>
         <w:rPr>
           <w:rStyle w:val="shfunction"/>
@@ -3149,7 +2636,6 @@
         </w:rPr>
         <w:t>func</w:t>
       </w:r>
-      <w:proofErr w:type="spellEnd"/>
       <w:r>
         <w:rPr>
           <w:rStyle w:val="shsymbol"/>
@@ -3160,7 +2646,6 @@
         </w:rPr>
         <w:t>(</w:t>
       </w:r>
-      <w:proofErr w:type="spellStart"/>
       <w:r>
         <w:rPr>
           <w:rFonts w:ascii="Courier New" w:hAnsi="Courier New" w:cs="Courier New"/>
@@ -3170,7 +2655,6 @@
         </w:rPr>
         <w:t>stu</w:t>
       </w:r>
-      <w:proofErr w:type="spellEnd"/>
       <w:r>
         <w:rPr>
           <w:rStyle w:val="shsymbol"/>
@@ -3227,8 +2711,6 @@
         </w:rPr>
         <w:t xml:space="preserve">Student </w:t>
       </w:r>
-      <w:proofErr w:type="spellStart"/>
-      <w:proofErr w:type="gramStart"/>
       <w:r>
         <w:rPr>
           <w:rFonts w:ascii="Courier New" w:eastAsia="宋体" w:hAnsi="Courier New" w:cs="Courier New"/>
@@ -3238,7 +2720,6 @@
         </w:rPr>
         <w:t>func</w:t>
       </w:r>
-      <w:proofErr w:type="spellEnd"/>
       <w:r>
         <w:rPr>
           <w:rFonts w:ascii="Courier New" w:eastAsia="宋体" w:hAnsi="Courier New" w:cs="Courier New"/>
@@ -3246,17 +2727,7 @@
           <w:kern w:val="0"/>
           <w:szCs w:val="21"/>
         </w:rPr>
-        <w:t>(</w:t>
-      </w:r>
-      <w:proofErr w:type="gramEnd"/>
-      <w:r>
-        <w:rPr>
-          <w:rFonts w:ascii="Courier New" w:eastAsia="宋体" w:hAnsi="Courier New" w:cs="Courier New"/>
-          <w:color w:val="3030EE"/>
-          <w:kern w:val="0"/>
-          <w:szCs w:val="21"/>
-        </w:rPr>
-        <w:t>){</w:t>
+        <w:t>(){</w:t>
       </w:r>
     </w:p>
     <w:p>
@@ -3476,9 +2947,17 @@
           <w:kern w:val="0"/>
           <w:szCs w:val="21"/>
         </w:rPr>
-        <w:t xml:space="preserve">Student </w:t>
-      </w:r>
-      <w:proofErr w:type="spellStart"/>
+        <w:t xml:space="preserve">Student stu </w:t>
+      </w:r>
+      <w:r>
+        <w:rPr>
+          <w:rFonts w:ascii="Courier New" w:eastAsia="宋体" w:hAnsi="Courier New" w:cs="Courier New"/>
+          <w:color w:val="3030EE"/>
+          <w:kern w:val="0"/>
+          <w:szCs w:val="21"/>
+        </w:rPr>
+        <w:t>=</w:t>
+      </w:r>
       <w:r>
         <w:rPr>
           <w:rFonts w:ascii="Courier New" w:eastAsia="宋体" w:hAnsi="Courier New" w:cs="Courier New"/>
@@ -3486,17 +2965,16 @@
           <w:kern w:val="0"/>
           <w:szCs w:val="21"/>
         </w:rPr>
-        <w:t>stu</w:t>
-      </w:r>
-      <w:proofErr w:type="spellEnd"/>
+        <w:t xml:space="preserve"> </w:t>
+      </w:r>
       <w:r>
         <w:rPr>
           <w:rFonts w:ascii="Courier New" w:eastAsia="宋体" w:hAnsi="Courier New" w:cs="Courier New"/>
-          <w:color w:val="666666"/>
-          <w:kern w:val="0"/>
-          <w:szCs w:val="21"/>
-        </w:rPr>
-        <w:t xml:space="preserve"> </w:t>
+          <w:color w:val="D11CED"/>
+          <w:kern w:val="0"/>
+          <w:szCs w:val="21"/>
+        </w:rPr>
+        <w:t>func</w:t>
       </w:r>
       <w:r>
         <w:rPr>
@@ -3505,47 +2983,7 @@
           <w:kern w:val="0"/>
           <w:szCs w:val="21"/>
         </w:rPr>
-        <w:t>=</w:t>
-      </w:r>
-      <w:r>
-        <w:rPr>
-          <w:rFonts w:ascii="Courier New" w:eastAsia="宋体" w:hAnsi="Courier New" w:cs="Courier New"/>
-          <w:color w:val="666666"/>
-          <w:kern w:val="0"/>
-          <w:szCs w:val="21"/>
-        </w:rPr>
-        <w:t xml:space="preserve"> </w:t>
-      </w:r>
-      <w:proofErr w:type="spellStart"/>
-      <w:proofErr w:type="gramStart"/>
-      <w:r>
-        <w:rPr>
-          <w:rFonts w:ascii="Courier New" w:eastAsia="宋体" w:hAnsi="Courier New" w:cs="Courier New"/>
-          <w:color w:val="D11CED"/>
-          <w:kern w:val="0"/>
-          <w:szCs w:val="21"/>
-        </w:rPr>
-        <w:t>func</w:t>
-      </w:r>
-      <w:proofErr w:type="spellEnd"/>
-      <w:r>
-        <w:rPr>
-          <w:rFonts w:ascii="Courier New" w:eastAsia="宋体" w:hAnsi="Courier New" w:cs="Courier New"/>
-          <w:color w:val="3030EE"/>
-          <w:kern w:val="0"/>
-          <w:szCs w:val="21"/>
-        </w:rPr>
-        <w:t>(</w:t>
-      </w:r>
-      <w:proofErr w:type="gramEnd"/>
-      <w:r>
-        <w:rPr>
-          <w:rFonts w:ascii="Courier New" w:eastAsia="宋体" w:hAnsi="Courier New" w:cs="Courier New"/>
-          <w:color w:val="3030EE"/>
-          <w:kern w:val="0"/>
-          <w:szCs w:val="21"/>
-        </w:rPr>
-        <w:t>);</w:t>
+        <w:t>();</w:t>
       </w:r>
     </w:p>
     <w:p>
@@ -3556,7 +2994,6 @@
         <w:rPr>
           <w:rFonts w:hint="eastAsia"/>
         </w:rPr>
-        <w:lastRenderedPageBreak/>
         <w:t>面向对象， 面向过程， 函数式编程</w:t>
       </w:r>
     </w:p>
@@ -3739,6 +3176,7 @@
           <w:szCs w:val="21"/>
           <w:shd w:val="clear" w:color="auto" w:fill="FFFFFF"/>
         </w:rPr>
+        <w:lastRenderedPageBreak/>
         <w:t>面向对象</w:t>
       </w:r>
     </w:p>
@@ -3908,7 +3346,6 @@
           <w:szCs w:val="21"/>
           <w:shd w:val="clear" w:color="auto" w:fill="FFFFFF"/>
         </w:rPr>
-        <w:lastRenderedPageBreak/>
         <w:t>性能低，由于面向更高的逻辑抽象层，使得面向对象在实现的时候，不得不做出性能上面的牺牲，计算时间和空间存储大小都开销很大。</w:t>
       </w:r>
     </w:p>
@@ -3959,73 +3396,7 @@
           <w:szCs w:val="21"/>
           <w:shd w:val="clear" w:color="auto" w:fill="FFFFFF"/>
         </w:rPr>
-        <w:t>相较于命令式的编程模式，函数</w:t>
-      </w:r>
-      <w:proofErr w:type="gramStart"/>
-      <w:r>
-        <w:rPr>
-          <w:rFonts w:ascii="微软雅黑" w:eastAsia="微软雅黑" w:hAnsi="微软雅黑" w:cs="宋体" w:hint="eastAsia"/>
-          <w:color w:val="444444"/>
-          <w:kern w:val="0"/>
-          <w:szCs w:val="21"/>
-          <w:shd w:val="clear" w:color="auto" w:fill="FFFFFF"/>
-        </w:rPr>
-        <w:t>式强调纯</w:t>
-      </w:r>
-      <w:proofErr w:type="gramEnd"/>
-      <w:r>
-        <w:rPr>
-          <w:rFonts w:ascii="微软雅黑" w:eastAsia="微软雅黑" w:hAnsi="微软雅黑" w:cs="宋体" w:hint="eastAsia"/>
-          <w:color w:val="444444"/>
-          <w:kern w:val="0"/>
-          <w:szCs w:val="21"/>
-          <w:shd w:val="clear" w:color="auto" w:fill="FFFFFF"/>
-        </w:rPr>
-        <w:t>函数和</w:t>
-      </w:r>
-      <w:proofErr w:type="gramStart"/>
-      <w:r>
-        <w:rPr>
-          <w:rFonts w:ascii="微软雅黑" w:eastAsia="微软雅黑" w:hAnsi="微软雅黑" w:cs="宋体" w:hint="eastAsia"/>
-          <w:color w:val="444444"/>
-          <w:kern w:val="0"/>
-          <w:szCs w:val="21"/>
-          <w:shd w:val="clear" w:color="auto" w:fill="FFFFFF"/>
-        </w:rPr>
-        <w:t>不</w:t>
-      </w:r>
-      <w:proofErr w:type="gramEnd"/>
-      <w:r>
-        <w:rPr>
-          <w:rFonts w:ascii="微软雅黑" w:eastAsia="微软雅黑" w:hAnsi="微软雅黑" w:cs="宋体" w:hint="eastAsia"/>
-          <w:color w:val="444444"/>
-          <w:kern w:val="0"/>
-          <w:szCs w:val="21"/>
-          <w:shd w:val="clear" w:color="auto" w:fill="FFFFFF"/>
-        </w:rPr>
-        <w:t>可变性，这就带来了计算确定性，函数式的确定性可以大大的增强代码的健壮性。但世间没有两全法，计算确定性就意味着没有副作用，而没有副作用，函数</w:t>
-      </w:r>
-      <w:proofErr w:type="gramStart"/>
-      <w:r>
-        <w:rPr>
-          <w:rFonts w:ascii="微软雅黑" w:eastAsia="微软雅黑" w:hAnsi="微软雅黑" w:cs="宋体" w:hint="eastAsia"/>
-          <w:color w:val="444444"/>
-          <w:kern w:val="0"/>
-          <w:szCs w:val="21"/>
-          <w:shd w:val="clear" w:color="auto" w:fill="FFFFFF"/>
-        </w:rPr>
-        <w:t>式无法</w:t>
-      </w:r>
-      <w:proofErr w:type="gramEnd"/>
-      <w:r>
-        <w:rPr>
-          <w:rFonts w:ascii="微软雅黑" w:eastAsia="微软雅黑" w:hAnsi="微软雅黑" w:cs="宋体" w:hint="eastAsia"/>
-          <w:color w:val="444444"/>
-          <w:kern w:val="0"/>
-          <w:szCs w:val="21"/>
-          <w:shd w:val="clear" w:color="auto" w:fill="FFFFFF"/>
-        </w:rPr>
-        <w:t>完成交互类操作，如IO等。</w:t>
+        <w:t>相较于命令式的编程模式，函数式强调纯函数和不可变性，这就带来了计算确定性，函数式的确定性可以大大的增强代码的健壮性。但世间没有两全法，计算确定性就意味着没有副作用，而没有副作用，函数式无法完成交互类操作，如IO等。</w:t>
       </w:r>
     </w:p>
     <w:p>
@@ -4121,29 +3492,7 @@
           <w:szCs w:val="21"/>
           <w:shd w:val="clear" w:color="auto" w:fill="FFFFFF"/>
         </w:rPr>
-        <w:t>使用using可以</w:t>
-      </w:r>
-      <w:proofErr w:type="gramStart"/>
-      <w:r>
-        <w:rPr>
-          <w:rFonts w:ascii="微软雅黑" w:eastAsia="微软雅黑" w:hAnsi="微软雅黑" w:cs="宋体" w:hint="eastAsia"/>
-          <w:color w:val="444444"/>
-          <w:kern w:val="0"/>
-          <w:szCs w:val="21"/>
-          <w:shd w:val="clear" w:color="auto" w:fill="FFFFFF"/>
-        </w:rPr>
-        <w:t>改变基类成员</w:t>
-      </w:r>
-      <w:proofErr w:type="gramEnd"/>
-      <w:r>
-        <w:rPr>
-          <w:rFonts w:ascii="微软雅黑" w:eastAsia="微软雅黑" w:hAnsi="微软雅黑" w:cs="宋体" w:hint="eastAsia"/>
-          <w:color w:val="444444"/>
-          <w:kern w:val="0"/>
-          <w:szCs w:val="21"/>
-          <w:shd w:val="clear" w:color="auto" w:fill="FFFFFF"/>
-        </w:rPr>
-        <w:t>在派生类中的访问权限。</w:t>
+        <w:t>使用using可以改变基类成员在派生类中的访问权限。</w:t>
       </w:r>
     </w:p>
     <w:p>
@@ -4182,6 +3531,7 @@
           <w:szCs w:val="21"/>
           <w:shd w:val="clear" w:color="auto" w:fill="FFFFFF"/>
         </w:rPr>
+        <w:lastRenderedPageBreak/>
         <w:t>F</w:t>
       </w:r>
       <w:r>
@@ -4206,23 +3556,21 @@
           <w:shd w:val="clear" w:color="auto" w:fill="FFFFFF"/>
         </w:rPr>
       </w:pPr>
-      <w:proofErr w:type="gramStart"/>
       <w:r>
         <w:rPr>
           <w:rFonts w:ascii="Arial" w:hAnsi="Arial" w:cs="Arial"/>
           <w:color w:val="4D4D4D"/>
           <w:shd w:val="clear" w:color="auto" w:fill="FFFFFF"/>
         </w:rPr>
-        <w:t>将类标记</w:t>
-      </w:r>
-      <w:proofErr w:type="gramEnd"/>
+        <w:t>将类标记为</w:t>
+      </w:r>
       <w:r>
         <w:rPr>
           <w:rFonts w:ascii="Arial" w:hAnsi="Arial" w:cs="Arial"/>
           <w:color w:val="4D4D4D"/>
           <w:shd w:val="clear" w:color="auto" w:fill="FFFFFF"/>
         </w:rPr>
-        <w:t>为</w:t>
+        <w:t>final</w:t>
       </w:r>
       <w:r>
         <w:rPr>
@@ -4230,7 +3578,7 @@
           <w:color w:val="4D4D4D"/>
           <w:shd w:val="clear" w:color="auto" w:fill="FFFFFF"/>
         </w:rPr>
-        <w:t>final</w:t>
+        <w:t>，方法时直接在类名称后面使用关键字</w:t>
       </w:r>
       <w:r>
         <w:rPr>
@@ -4238,7 +3586,7 @@
           <w:color w:val="4D4D4D"/>
           <w:shd w:val="clear" w:color="auto" w:fill="FFFFFF"/>
         </w:rPr>
-        <w:t>，方法时直接在类名称后面使用关键字</w:t>
+        <w:t>final</w:t>
       </w:r>
       <w:r>
         <w:rPr>
@@ -4246,34 +3594,34 @@
           <w:color w:val="4D4D4D"/>
           <w:shd w:val="clear" w:color="auto" w:fill="FFFFFF"/>
         </w:rPr>
-        <w:t>final</w:t>
-      </w:r>
-      <w:r>
+        <w:t>，如此，意味着继承该类会导致编译错误。</w:t>
+      </w:r>
+    </w:p>
+    <w:p>
+      <w:pPr>
+        <w:widowControl/>
+        <w:jc w:val="left"/>
         <w:rPr>
           <w:rFonts w:ascii="Arial" w:hAnsi="Arial" w:cs="Arial"/>
           <w:color w:val="4D4D4D"/>
           <w:shd w:val="clear" w:color="auto" w:fill="FFFFFF"/>
         </w:rPr>
-        <w:t>，如此，意味着继承该类会导致编译错误。</w:t>
-      </w:r>
-    </w:p>
-    <w:p>
-      <w:pPr>
-        <w:widowControl/>
-        <w:jc w:val="left"/>
+      </w:pPr>
+      <w:r>
         <w:rPr>
           <w:rFonts w:ascii="Arial" w:hAnsi="Arial" w:cs="Arial"/>
           <w:color w:val="4D4D4D"/>
           <w:shd w:val="clear" w:color="auto" w:fill="FFFFFF"/>
         </w:rPr>
-      </w:pPr>
+        <w:t>C++</w:t>
+      </w:r>
       <w:r>
         <w:rPr>
           <w:rFonts w:ascii="Arial" w:hAnsi="Arial" w:cs="Arial"/>
           <w:color w:val="4D4D4D"/>
           <w:shd w:val="clear" w:color="auto" w:fill="FFFFFF"/>
         </w:rPr>
-        <w:t>C++</w:t>
+        <w:t>中还允许将方法标记为</w:t>
       </w:r>
       <w:r>
         <w:rPr>
@@ -4281,7 +3629,7 @@
           <w:color w:val="4D4D4D"/>
           <w:shd w:val="clear" w:color="auto" w:fill="FFFFFF"/>
         </w:rPr>
-        <w:t>中还允许将方法标记为</w:t>
+        <w:t>final</w:t>
       </w:r>
       <w:r>
         <w:rPr>
@@ -4289,33 +3637,7 @@
           <w:color w:val="4D4D4D"/>
           <w:shd w:val="clear" w:color="auto" w:fill="FFFFFF"/>
         </w:rPr>
-        <w:t>final</w:t>
-      </w:r>
-      <w:r>
-        <w:rPr>
-          <w:rFonts w:ascii="Arial" w:hAnsi="Arial" w:cs="Arial"/>
-          <w:color w:val="4D4D4D"/>
-          <w:shd w:val="clear" w:color="auto" w:fill="FFFFFF"/>
-        </w:rPr>
-        <w:t>，这意味着</w:t>
-      </w:r>
-      <w:proofErr w:type="gramStart"/>
-      <w:r>
-        <w:rPr>
-          <w:rFonts w:ascii="Arial" w:hAnsi="Arial" w:cs="Arial"/>
-          <w:color w:val="4D4D4D"/>
-          <w:shd w:val="clear" w:color="auto" w:fill="FFFFFF"/>
-        </w:rPr>
-        <w:t>无法再子类中</w:t>
-      </w:r>
-      <w:proofErr w:type="gramEnd"/>
-      <w:r>
-        <w:rPr>
-          <w:rFonts w:ascii="Arial" w:hAnsi="Arial" w:cs="Arial"/>
-          <w:color w:val="4D4D4D"/>
-          <w:shd w:val="clear" w:color="auto" w:fill="FFFFFF"/>
-        </w:rPr>
-        <w:t>重写该方法。</w:t>
+        <w:t>，这意味着无法再子类中重写该方法。</w:t>
       </w:r>
     </w:p>
     <w:p>
@@ -4381,10 +3703,8 @@
           <w:szCs w:val="21"/>
           <w:shd w:val="clear" w:color="auto" w:fill="FFFFFF"/>
         </w:rPr>
-        <w:lastRenderedPageBreak/>
-        <w:t>只有一个作用域内的同名函数才具有重载关系，不同作用域内的同名函数是会造成遮蔽，使得外层函数无效。派生类和</w:t>
-      </w:r>
-      <w:proofErr w:type="gramStart"/>
+        <w:t>只有一个作用域内的同名函数才具有重载关系，不同作用域内的同名函数是会造成遮蔽，使得外层函数</w:t>
+      </w:r>
       <w:r>
         <w:rPr>
           <w:rFonts w:ascii="微软雅黑" w:eastAsia="微软雅黑" w:hAnsi="微软雅黑" w:hint="eastAsia"/>
@@ -4392,9 +3712,8 @@
           <w:szCs w:val="21"/>
           <w:shd w:val="clear" w:color="auto" w:fill="FFFFFF"/>
         </w:rPr>
-        <w:t>基类</w:t>
-      </w:r>
-      <w:proofErr w:type="gramEnd"/>
+        <w:t>（上层类）</w:t>
+      </w:r>
       <w:r>
         <w:rPr>
           <w:rFonts w:ascii="微软雅黑" w:eastAsia="微软雅黑" w:hAnsi="微软雅黑" w:hint="eastAsia"/>
@@ -4402,7 +3721,103 @@
           <w:szCs w:val="21"/>
           <w:shd w:val="clear" w:color="auto" w:fill="FFFFFF"/>
         </w:rPr>
-        <w:t>拥有不同的作用域，所以它们的同名函数不具有重载关系。</w:t>
+        <w:t>无效。派生类和基类拥有不同的作用域，所以它们的同名函数不具有重载关系。</w:t>
+      </w:r>
+    </w:p>
+    <w:p>
+      <w:pPr>
+        <w:widowControl/>
+        <w:jc w:val="left"/>
+        <w:rPr>
+          <w:rFonts w:ascii="微软雅黑" w:eastAsia="微软雅黑" w:hAnsi="微软雅黑"/>
+          <w:color w:val="444444"/>
+          <w:szCs w:val="21"/>
+          <w:shd w:val="clear" w:color="auto" w:fill="FFFFFF"/>
+        </w:rPr>
+      </w:pPr>
+    </w:p>
+    <w:p>
+      <w:pPr>
+        <w:widowControl/>
+        <w:jc w:val="left"/>
+        <w:rPr>
+          <w:rFonts w:ascii="微软雅黑" w:eastAsia="微软雅黑" w:hAnsi="微软雅黑"/>
+          <w:color w:val="444444"/>
+          <w:szCs w:val="21"/>
+          <w:shd w:val="clear" w:color="auto" w:fill="FFFFFF"/>
+        </w:rPr>
+      </w:pPr>
+      <w:r>
+        <w:rPr>
+          <w:rFonts w:ascii="微软雅黑" w:eastAsia="微软雅黑" w:hAnsi="微软雅黑" w:hint="eastAsia"/>
+          <w:color w:val="444444"/>
+          <w:szCs w:val="21"/>
+          <w:shd w:val="clear" w:color="auto" w:fill="FFFFFF"/>
+        </w:rPr>
+        <w:t>事实上，通过派生类创建对象时必须要调用基类的构造函数</w:t>
+      </w:r>
+    </w:p>
+    <w:p>
+      <w:pPr>
+        <w:widowControl/>
+        <w:jc w:val="left"/>
+        <w:rPr>
+          <w:rFonts w:ascii="微软雅黑" w:eastAsia="微软雅黑" w:hAnsi="微软雅黑"/>
+          <w:color w:val="B22222"/>
+          <w:szCs w:val="21"/>
+          <w:shd w:val="clear" w:color="auto" w:fill="FFFFFF"/>
+        </w:rPr>
+      </w:pPr>
+      <w:r>
+        <w:rPr>
+          <w:rFonts w:ascii="微软雅黑" w:eastAsia="微软雅黑" w:hAnsi="微软雅黑" w:hint="eastAsia"/>
+          <w:color w:val="B22222"/>
+          <w:szCs w:val="21"/>
+          <w:shd w:val="clear" w:color="auto" w:fill="FFFFFF"/>
+        </w:rPr>
+        <w:t>派生类构造函数中只能调用直接基类的构造函数，不能调用间接基类的</w:t>
+      </w:r>
+    </w:p>
+    <w:p>
+      <w:pPr>
+        <w:widowControl/>
+        <w:jc w:val="left"/>
+        <w:rPr>
+          <w:rFonts w:ascii="微软雅黑" w:eastAsia="微软雅黑" w:hAnsi="微软雅黑"/>
+          <w:color w:val="444444"/>
+          <w:szCs w:val="21"/>
+          <w:shd w:val="clear" w:color="auto" w:fill="FFFFFF"/>
+        </w:rPr>
+      </w:pPr>
+      <w:r>
+        <w:rPr>
+          <w:rFonts w:ascii="微软雅黑" w:eastAsia="微软雅黑" w:hAnsi="微软雅黑" w:hint="eastAsia"/>
+          <w:color w:val="444444"/>
+          <w:szCs w:val="21"/>
+          <w:shd w:val="clear" w:color="auto" w:fill="FFFFFF"/>
+        </w:rPr>
+        <w:t>将派生类对象赋值给基类对象时，会舍弃派生类新增的成员，也就是“大材小用</w:t>
+      </w:r>
+    </w:p>
+    <w:p>
+      <w:pPr>
+        <w:widowControl/>
+        <w:jc w:val="left"/>
+        <w:rPr>
+          <w:rFonts w:ascii="微软雅黑" w:eastAsia="微软雅黑" w:hAnsi="微软雅黑" w:hint="eastAsia"/>
+          <w:color w:val="444444"/>
+          <w:szCs w:val="21"/>
+          <w:shd w:val="clear" w:color="auto" w:fill="FFFFFF"/>
+        </w:rPr>
+      </w:pPr>
+      <w:r>
+        <w:rPr>
+          <w:rFonts w:ascii="微软雅黑" w:eastAsia="微软雅黑" w:hAnsi="微软雅黑" w:hint="eastAsia"/>
+          <w:color w:val="B22222"/>
+          <w:szCs w:val="21"/>
+          <w:shd w:val="clear" w:color="auto" w:fill="FFFFFF"/>
+        </w:rPr>
+        <w:t>只能用派生类对象给基类对象赋值，而不能用基类对象给派生类对象赋值</w:t>
       </w:r>
     </w:p>
     <w:p>
@@ -4451,15 +3866,7 @@
         <w:t>仿函数（</w:t>
       </w:r>
       <w:r>
-        <w:t>Functor）又称为函数对象（Function Object）是一个能行使函数功能的类。仿函数的语法几乎和我们普通的函数调用一样，不过作为仿函数的类，都必须重载 operator() 运算符。因为调用仿函数，实际上就是通过</w:t>
-      </w:r>
-      <w:proofErr w:type="gramStart"/>
-      <w:r>
-        <w:t>类对象</w:t>
-      </w:r>
-      <w:proofErr w:type="gramEnd"/>
-      <w:r>
-        <w:t>调用重载后的 operator() 运算符。</w:t>
+        <w:t>Functor）又称为函数对象（Function Object）是一个能行使函数功能的类。仿函数的语法几乎和我们普通的函数调用一样，不过作为仿函数的类，都必须重载 operator() 运算符。因为调用仿函数，实际上就是通过类对象调用重载后的 operator() 运算符。</w:t>
       </w:r>
     </w:p>
     <w:p/>
@@ -4486,6 +3893,7 @@
           <w:szCs w:val="21"/>
           <w:shd w:val="clear" w:color="auto" w:fill="FFFFFF"/>
         </w:rPr>
+        <w:lastRenderedPageBreak/>
         <w:t>迭代器(iterator)</w:t>
       </w:r>
     </w:p>
@@ -4545,19 +3953,11 @@
               <w:spacing w:before="100" w:beforeAutospacing="1" w:after="100" w:afterAutospacing="1"/>
               <w:jc w:val="left"/>
             </w:pPr>
-            <w:proofErr w:type="gramStart"/>
             <w:r>
               <w:rPr>
                 <w:rFonts w:hint="eastAsia"/>
               </w:rPr>
-              <w:t>begin(</w:t>
-            </w:r>
-            <w:proofErr w:type="gramEnd"/>
-            <w:r>
-              <w:rPr>
-                <w:rFonts w:hint="eastAsia"/>
-              </w:rPr>
-              <w:t>)</w:t>
+              <w:t>begin()</w:t>
             </w:r>
           </w:p>
         </w:tc>
@@ -4585,9 +3985,6 @@
               <w:widowControl/>
               <w:spacing w:before="100" w:beforeAutospacing="1" w:after="100" w:afterAutospacing="1"/>
               <w:jc w:val="left"/>
-              <w:rPr>
-                <w:rFonts w:hint="eastAsia"/>
-              </w:rPr>
             </w:pPr>
             <w:r>
               <w:rPr>
@@ -4623,23 +4020,12 @@
               <w:widowControl/>
               <w:spacing w:before="100" w:beforeAutospacing="1" w:after="100" w:afterAutospacing="1"/>
               <w:jc w:val="left"/>
-              <w:rPr>
-                <w:rFonts w:hint="eastAsia"/>
-              </w:rPr>
             </w:pPr>
-            <w:proofErr w:type="gramStart"/>
             <w:r>
               <w:rPr>
                 <w:rFonts w:hint="eastAsia"/>
               </w:rPr>
-              <w:t>end(</w:t>
-            </w:r>
-            <w:proofErr w:type="gramEnd"/>
-            <w:r>
-              <w:rPr>
-                <w:rFonts w:hint="eastAsia"/>
-              </w:rPr>
-              <w:t>)</w:t>
+              <w:t>end()</w:t>
             </w:r>
           </w:p>
         </w:tc>
@@ -4667,9 +4053,6 @@
               <w:widowControl/>
               <w:spacing w:before="100" w:beforeAutospacing="1" w:after="100" w:afterAutospacing="1"/>
               <w:jc w:val="left"/>
-              <w:rPr>
-                <w:rFonts w:hint="eastAsia"/>
-              </w:rPr>
             </w:pPr>
             <w:r>
               <w:rPr>
@@ -4736,7 +4119,7 @@
     <w:p>
       <w:pPr>
         <w:rPr>
-          <w:rFonts w:ascii="微软雅黑" w:eastAsia="微软雅黑" w:hAnsi="微软雅黑" w:cs="宋体" w:hint="eastAsia"/>
+          <w:rFonts w:ascii="微软雅黑" w:eastAsia="微软雅黑" w:hAnsi="微软雅黑" w:cs="宋体"/>
           <w:color w:val="444444"/>
           <w:kern w:val="0"/>
           <w:szCs w:val="21"/>
@@ -4772,10 +4155,21 @@
           <w:szCs w:val="21"/>
           <w:shd w:val="clear" w:color="auto" w:fill="FFFFFF"/>
         </w:rPr>
-        <w:t xml:space="preserve"> Dereferencing does not get rid of a reference, it is indirection. Dereferencing means to act upon the object a pointer </w:t>
-      </w:r>
-      <w:proofErr w:type="gramStart"/>
-      <w:r>
+        <w:t> Dereferencing does not get rid of a reference, it is indirection. Dereferencing means to act upon the object a pointer points to</w:t>
+      </w:r>
+      <w:r>
+        <w:rPr>
+          <w:rFonts w:ascii="微软雅黑" w:eastAsia="微软雅黑" w:hAnsi="微软雅黑" w:cs="宋体" w:hint="eastAsia"/>
+          <w:color w:val="444444"/>
+          <w:kern w:val="0"/>
+          <w:szCs w:val="21"/>
+          <w:shd w:val="clear" w:color="auto" w:fill="FFFFFF"/>
+        </w:rPr>
+        <w:t>.</w:t>
+      </w:r>
+    </w:p>
+    <w:p>
+      <w:pPr>
         <w:rPr>
           <w:rFonts w:ascii="微软雅黑" w:eastAsia="微软雅黑" w:hAnsi="微软雅黑" w:cs="宋体"/>
           <w:color w:val="444444"/>
@@ -4783,29 +4177,662 @@
           <w:szCs w:val="21"/>
           <w:shd w:val="clear" w:color="auto" w:fill="FFFFFF"/>
         </w:rPr>
-        <w:t>points</w:t>
-      </w:r>
-      <w:proofErr w:type="gramEnd"/>
-      <w:r>
+      </w:pPr>
+    </w:p>
+    <w:p>
+      <w:pPr>
+        <w:pStyle w:val="4"/>
+      </w:pPr>
+      <w:r>
+        <w:t>C++模板特化与偏特化</w:t>
+      </w:r>
+    </w:p>
+    <w:p/>
+    <w:p>
+      <w:pPr>
+        <w:pStyle w:val="4"/>
+      </w:pPr>
+      <w:r>
+        <w:t>V</w:t>
+      </w:r>
+      <w:r>
+        <w:rPr>
+          <w:rFonts w:hint="eastAsia"/>
+        </w:rPr>
+        <w:t>oid</w:t>
+      </w:r>
+      <w:r>
+        <w:t>*</w:t>
+      </w:r>
+    </w:p>
+    <w:p>
+      <w:r>
+        <w:t>当void*指针作为函数的输入和输出时，表示可以接受任意类型的输入指针和输出任意类型的指针</w:t>
+      </w:r>
+    </w:p>
+    <w:p/>
+    <w:p>
+      <w:pPr>
+        <w:rPr>
+          <w:rFonts w:ascii="Arial" w:hAnsi="Arial" w:cs="Arial"/>
+          <w:color w:val="333333"/>
+          <w:szCs w:val="21"/>
+          <w:shd w:val="clear" w:color="auto" w:fill="FFFFFF"/>
+        </w:rPr>
+      </w:pPr>
+      <w:r>
+        <w:rPr>
+          <w:rFonts w:ascii="Arial" w:hAnsi="Arial" w:cs="Arial"/>
+          <w:color w:val="333333"/>
+          <w:szCs w:val="21"/>
+          <w:shd w:val="clear" w:color="auto" w:fill="FFFFFF"/>
+        </w:rPr>
+        <w:t>对主版本模板类、全特化类、偏特化类的调用优先级从高到低进行排序是：全特化类</w:t>
+      </w:r>
+      <w:r>
+        <w:rPr>
+          <w:rFonts w:ascii="Arial" w:hAnsi="Arial" w:cs="Arial"/>
+          <w:color w:val="333333"/>
+          <w:szCs w:val="21"/>
+          <w:shd w:val="clear" w:color="auto" w:fill="FFFFFF"/>
+        </w:rPr>
+        <w:t>&gt;</w:t>
+      </w:r>
+      <w:r>
+        <w:rPr>
+          <w:rFonts w:ascii="Arial" w:hAnsi="Arial" w:cs="Arial"/>
+          <w:color w:val="333333"/>
+          <w:szCs w:val="21"/>
+          <w:shd w:val="clear" w:color="auto" w:fill="FFFFFF"/>
+        </w:rPr>
+        <w:t>偏特化类</w:t>
+      </w:r>
+      <w:r>
+        <w:rPr>
+          <w:rFonts w:ascii="Arial" w:hAnsi="Arial" w:cs="Arial"/>
+          <w:color w:val="333333"/>
+          <w:szCs w:val="21"/>
+          <w:shd w:val="clear" w:color="auto" w:fill="FFFFFF"/>
+        </w:rPr>
+        <w:t>&gt;</w:t>
+      </w:r>
+      <w:r>
+        <w:rPr>
+          <w:rFonts w:ascii="Arial" w:hAnsi="Arial" w:cs="Arial"/>
+          <w:color w:val="333333"/>
+          <w:szCs w:val="21"/>
+          <w:shd w:val="clear" w:color="auto" w:fill="FFFFFF"/>
+        </w:rPr>
+        <w:t>主版本模板类。这样的优先级顺序对性能也是最好的。</w:t>
+      </w:r>
+    </w:p>
+    <w:p>
+      <w:pPr>
+        <w:pStyle w:val="4"/>
+      </w:pPr>
+      <w:r>
+        <w:rPr>
+          <w:rFonts w:hint="eastAsia"/>
+        </w:rPr>
+        <w:t>=</w:t>
+      </w:r>
+      <w:r>
+        <w:t>default</w:t>
+      </w:r>
+    </w:p>
+    <w:p>
+      <w:pPr>
+        <w:rPr>
+          <w:rFonts w:ascii="Arial" w:hAnsi="Arial" w:cs="Arial"/>
+          <w:color w:val="4D4D4D"/>
+          <w:shd w:val="clear" w:color="auto" w:fill="FFFFFF"/>
+        </w:rPr>
+      </w:pPr>
+      <w:r>
+        <w:rPr>
+          <w:rFonts w:ascii="Arial" w:hAnsi="Arial" w:cs="Arial"/>
+          <w:color w:val="4D4D4D"/>
+          <w:shd w:val="clear" w:color="auto" w:fill="FFFFFF"/>
+        </w:rPr>
+        <w:t>每当我们声明一个有参构造函数时，编译器就不会创建默认构造函数。</w:t>
+      </w:r>
+    </w:p>
+    <w:p>
+      <w:pPr>
+        <w:rPr>
+          <w:rFonts w:hint="eastAsia"/>
+        </w:rPr>
+      </w:pPr>
+      <w:r>
+        <w:rPr>
+          <w:rFonts w:ascii="Arial" w:hAnsi="Arial" w:cs="Arial"/>
+          <w:shd w:val="clear" w:color="auto" w:fill="FFFFFF"/>
+        </w:rPr>
+        <w:t>默认函数需要用于特殊的成员函数（默认构造函数，复制构造函数，析构函数等）</w:t>
+      </w:r>
+    </w:p>
+    <w:p>
+      <w:pPr>
+        <w:rPr>
+          <w:rFonts w:ascii="Segoe UI Emoji" w:hAnsi="Segoe UI Emoji"/>
+          <w:color w:val="404040"/>
+          <w:shd w:val="clear" w:color="auto" w:fill="FFFFFF"/>
+        </w:rPr>
+      </w:pPr>
+      <w:r>
+        <w:rPr>
+          <w:rFonts w:ascii="Segoe UI Emoji" w:hAnsi="Segoe UI Emoji"/>
+          <w:color w:val="404040"/>
+          <w:shd w:val="clear" w:color="auto" w:fill="FFFFFF"/>
+        </w:rPr>
+        <w:t>自定义默认构造函数存在两个问题：</w:t>
+      </w:r>
+      <w:r>
+        <w:rPr>
+          <w:rFonts w:ascii="Segoe UI Emoji" w:hAnsi="Segoe UI Emoji"/>
+          <w:color w:val="404040"/>
+          <w:shd w:val="clear" w:color="auto" w:fill="FFFFFF"/>
+        </w:rPr>
+        <w:t xml:space="preserve">1. </w:t>
+      </w:r>
+      <w:r>
+        <w:rPr>
+          <w:rFonts w:ascii="Segoe UI Emoji" w:hAnsi="Segoe UI Emoji"/>
+          <w:color w:val="404040"/>
+          <w:shd w:val="clear" w:color="auto" w:fill="FFFFFF"/>
+        </w:rPr>
+        <w:t>程序员工作量变大</w:t>
+      </w:r>
+      <w:r>
+        <w:rPr>
+          <w:rFonts w:ascii="Segoe UI Emoji" w:hAnsi="Segoe UI Emoji"/>
+          <w:color w:val="404040"/>
+          <w:shd w:val="clear" w:color="auto" w:fill="FFFFFF"/>
+        </w:rPr>
+        <w:t xml:space="preserve"> 2. </w:t>
+      </w:r>
+      <w:r>
+        <w:rPr>
+          <w:rFonts w:ascii="Segoe UI Emoji" w:hAnsi="Segoe UI Emoji"/>
+          <w:color w:val="404040"/>
+          <w:shd w:val="clear" w:color="auto" w:fill="FFFFFF"/>
+        </w:rPr>
+        <w:t>没有编译器自动生成的默认特殊构造函数效率高。</w:t>
+      </w:r>
+    </w:p>
+    <w:p>
+      <w:pPr>
+        <w:rPr>
+          <w:rFonts w:ascii="Segoe UI Emoji" w:hAnsi="Segoe UI Emoji"/>
+          <w:color w:val="404040"/>
+          <w:shd w:val="clear" w:color="auto" w:fill="FFFFFF"/>
+        </w:rPr>
+      </w:pPr>
+      <w:r>
+        <w:rPr>
+          <w:rFonts w:ascii="Segoe UI Emoji" w:hAnsi="Segoe UI Emoji" w:hint="eastAsia"/>
+          <w:color w:val="404040"/>
+          <w:shd w:val="clear" w:color="auto" w:fill="FFFFFF"/>
+        </w:rPr>
+        <w:t>所以使用</w:t>
+      </w:r>
+      <w:r>
+        <w:rPr>
+          <w:rFonts w:ascii="Segoe UI Emoji" w:hAnsi="Segoe UI Emoji" w:hint="eastAsia"/>
+          <w:color w:val="404040"/>
+          <w:shd w:val="clear" w:color="auto" w:fill="FFFFFF"/>
+        </w:rPr>
+        <w:t>=def</w:t>
+      </w:r>
+      <w:r>
+        <w:rPr>
+          <w:rFonts w:ascii="Segoe UI Emoji" w:hAnsi="Segoe UI Emoji"/>
+          <w:color w:val="404040"/>
+          <w:shd w:val="clear" w:color="auto" w:fill="FFFFFF"/>
+        </w:rPr>
+        <w:t>ault</w:t>
+      </w:r>
+      <w:r>
+        <w:rPr>
+          <w:rFonts w:ascii="Segoe UI Emoji" w:hAnsi="Segoe UI Emoji" w:hint="eastAsia"/>
+          <w:color w:val="404040"/>
+          <w:shd w:val="clear" w:color="auto" w:fill="FFFFFF"/>
+        </w:rPr>
+        <w:t>构造默认函数</w:t>
+      </w:r>
+    </w:p>
+    <w:p>
+      <w:pPr>
+        <w:rPr>
+          <w:rFonts w:ascii="Segoe UI Emoji" w:hAnsi="Segoe UI Emoji"/>
+          <w:color w:val="404040"/>
+          <w:shd w:val="clear" w:color="auto" w:fill="FFFFFF"/>
+        </w:rPr>
+      </w:pPr>
+    </w:p>
+    <w:p>
+      <w:pPr>
+        <w:pStyle w:val="4"/>
+      </w:pPr>
+      <w:r>
+        <w:lastRenderedPageBreak/>
+        <w:t>string_view</w:t>
+      </w:r>
+    </w:p>
+    <w:p>
+      <w:pPr>
+        <w:rPr>
+          <w:rFonts w:ascii="Segoe UI" w:hAnsi="Segoe UI" w:cs="Segoe UI"/>
+          <w:color w:val="171717"/>
+          <w:shd w:val="clear" w:color="auto" w:fill="FFFFFF"/>
+        </w:rPr>
+      </w:pPr>
+      <w:r>
+        <w:rPr>
+          <w:rStyle w:val="HTML"/>
+          <w:rFonts w:ascii="Consolas" w:hAnsi="Consolas"/>
+          <w:color w:val="171717"/>
+          <w:sz w:val="20"/>
+          <w:szCs w:val="20"/>
+        </w:rPr>
+        <w:t>string_view</w:t>
+      </w:r>
+      <w:r>
+        <w:rPr>
+          <w:rFonts w:ascii="Segoe UI" w:hAnsi="Segoe UI" w:cs="Segoe UI"/>
+          <w:color w:val="171717"/>
+          <w:shd w:val="clear" w:color="auto" w:fill="FFFFFF"/>
+        </w:rPr>
+        <w:t>模板专用化提供了一种有效的方法，可将只读、异常安全、非拥有的句柄传递给任何类似于字符串的对象，并将其序列的第一个元素置于位置零。</w:t>
+      </w:r>
+    </w:p>
+    <w:p>
+      <w:pPr>
+        <w:rPr>
+          <w:rFonts w:ascii="Segoe UI" w:hAnsi="Segoe UI" w:cs="Segoe UI"/>
+          <w:color w:val="171717"/>
+          <w:shd w:val="clear" w:color="auto" w:fill="FFFFFF"/>
+        </w:rPr>
+      </w:pPr>
+    </w:p>
+    <w:p>
+      <w:pPr>
+        <w:pStyle w:val="4"/>
+      </w:pPr>
+      <w:r>
+        <w:t>[[noreturn]]</w:t>
+      </w:r>
+    </w:p>
+    <w:p>
+      <w:pPr>
+        <w:rPr>
+          <w:rStyle w:val="HTML"/>
+          <w:rFonts w:ascii="Consolas" w:hAnsi="Consolas"/>
+          <w:color w:val="171717"/>
+          <w:sz w:val="20"/>
+          <w:szCs w:val="20"/>
+        </w:rPr>
+      </w:pPr>
+      <w:r>
+        <w:rPr>
+          <w:rStyle w:val="HTML"/>
+          <w:rFonts w:ascii="Consolas" w:hAnsi="Consolas" w:hint="eastAsia"/>
+          <w:color w:val="171717"/>
+          <w:sz w:val="20"/>
+          <w:szCs w:val="20"/>
+        </w:rPr>
+        <w:t>指定函数不会返回，编译器可以做特定优化</w:t>
+      </w:r>
+    </w:p>
+    <w:p>
+      <w:pPr>
+        <w:rPr>
+          <w:rStyle w:val="HTML"/>
+          <w:rFonts w:ascii="Consolas" w:hAnsi="Consolas"/>
+          <w:color w:val="171717"/>
+          <w:sz w:val="20"/>
+          <w:szCs w:val="20"/>
+        </w:rPr>
+      </w:pPr>
+    </w:p>
+    <w:p>
+      <w:pPr>
+        <w:pStyle w:val="4"/>
+      </w:pPr>
+      <w:r>
+        <w:rPr>
+          <w:rFonts w:hint="eastAsia"/>
+        </w:rPr>
+        <w:t>多态与虚函数</w:t>
+      </w:r>
+    </w:p>
+    <w:p>
+      <w:pPr>
+        <w:rPr>
+          <w:rFonts w:ascii="微软雅黑" w:eastAsia="微软雅黑" w:hAnsi="微软雅黑"/>
+          <w:color w:val="444444"/>
+          <w:szCs w:val="21"/>
+          <w:shd w:val="clear" w:color="auto" w:fill="FFFFFF"/>
+        </w:rPr>
+      </w:pPr>
+      <w:r>
+        <w:rPr>
+          <w:rFonts w:ascii="微软雅黑" w:eastAsia="微软雅黑" w:hAnsi="微软雅黑" w:hint="eastAsia"/>
+          <w:color w:val="444444"/>
+          <w:szCs w:val="21"/>
+          <w:shd w:val="clear" w:color="auto" w:fill="FFFFFF"/>
+        </w:rPr>
+        <w:t>(非虚函数</w:t>
+      </w:r>
+      <w:r>
+        <w:rPr>
+          <w:rFonts w:ascii="微软雅黑" w:eastAsia="微软雅黑" w:hAnsi="微软雅黑"/>
+          <w:color w:val="444444"/>
+          <w:szCs w:val="21"/>
+          <w:shd w:val="clear" w:color="auto" w:fill="FFFFFF"/>
+        </w:rPr>
+        <w:t>)</w:t>
+      </w:r>
+      <w:r>
+        <w:rPr>
+          <w:rFonts w:ascii="微软雅黑" w:eastAsia="微软雅黑" w:hAnsi="微软雅黑" w:hint="eastAsia"/>
+          <w:color w:val="444444"/>
+          <w:szCs w:val="21"/>
+          <w:shd w:val="clear" w:color="auto" w:fill="FFFFFF"/>
+        </w:rPr>
+        <w:t>通过基类指针只能访问派生类的成员变量，但是不能访问派生类的成员函数</w:t>
+      </w:r>
+    </w:p>
+    <w:p>
+      <w:pPr>
+        <w:rPr>
+          <w:rFonts w:ascii="微软雅黑" w:eastAsia="微软雅黑" w:hAnsi="微软雅黑"/>
+          <w:color w:val="B22222"/>
+          <w:szCs w:val="21"/>
+          <w:shd w:val="clear" w:color="auto" w:fill="FFFFFF"/>
+        </w:rPr>
+      </w:pPr>
+      <w:r>
+        <w:rPr>
+          <w:rFonts w:ascii="微软雅黑" w:eastAsia="微软雅黑" w:hAnsi="微软雅黑" w:hint="eastAsia"/>
+          <w:color w:val="B22222"/>
+          <w:szCs w:val="21"/>
+          <w:shd w:val="clear" w:color="auto" w:fill="FFFFFF"/>
+        </w:rPr>
+        <w:t>有了虚函数，基类指针指向基类对象时就使用基类的成员（包括成员函数和成员变量），指向派生类对象时就使用派生类的成员。</w:t>
+      </w:r>
+    </w:p>
+    <w:p>
+      <w:pPr>
+        <w:rPr>
+          <w:rFonts w:ascii="微软雅黑" w:eastAsia="微软雅黑" w:hAnsi="微软雅黑"/>
+          <w:color w:val="B22222"/>
+          <w:szCs w:val="21"/>
+          <w:shd w:val="clear" w:color="auto" w:fill="FFFFFF"/>
+        </w:rPr>
+      </w:pPr>
+      <w:r>
+        <w:rPr>
+          <w:rFonts w:ascii="微软雅黑" w:eastAsia="微软雅黑" w:hAnsi="微软雅黑" w:hint="eastAsia"/>
+          <w:color w:val="B22222"/>
+          <w:szCs w:val="21"/>
+          <w:shd w:val="clear" w:color="auto" w:fill="FFFFFF"/>
+        </w:rPr>
+        <w:t>可以通过基类指针对所有派生类（包括直接派生和间接派生）的成员变量和成员函数进行“全方位”的访问，尤其是成员函数</w:t>
+      </w:r>
+      <w:r>
+        <w:rPr>
+          <w:rFonts w:ascii="微软雅黑" w:eastAsia="微软雅黑" w:hAnsi="微软雅黑" w:hint="eastAsia"/>
+          <w:color w:val="B22222"/>
+          <w:szCs w:val="21"/>
+          <w:shd w:val="clear" w:color="auto" w:fill="FFFFFF"/>
+        </w:rPr>
+        <w:t>，在大型工程尤其有用，表现在基类有众多的子类。</w:t>
+      </w:r>
+    </w:p>
+    <w:p>
+      <w:pPr>
+        <w:rPr>
+          <w:rFonts w:ascii="微软雅黑" w:eastAsia="微软雅黑" w:hAnsi="微软雅黑"/>
+          <w:color w:val="B22222"/>
+          <w:szCs w:val="21"/>
+          <w:shd w:val="clear" w:color="auto" w:fill="FFFFFF"/>
+        </w:rPr>
+      </w:pPr>
+    </w:p>
+    <w:p>
+      <w:pPr>
+        <w:widowControl/>
+        <w:jc w:val="left"/>
+        <w:rPr>
+          <w:rFonts w:ascii="宋体" w:eastAsia="宋体" w:hAnsi="宋体" w:cs="宋体"/>
+          <w:kern w:val="0"/>
+          <w:sz w:val="24"/>
+          <w:szCs w:val="24"/>
+        </w:rPr>
+      </w:pPr>
+      <w:r>
+        <w:rPr>
+          <w:rFonts w:ascii="微软雅黑" w:eastAsia="微软雅黑" w:hAnsi="微软雅黑" w:cs="宋体" w:hint="eastAsia"/>
+          <w:color w:val="444444"/>
+          <w:kern w:val="0"/>
+          <w:szCs w:val="21"/>
+          <w:shd w:val="clear" w:color="auto" w:fill="FFFFFF"/>
+        </w:rPr>
+        <w:t>下面是构成多态的条件：</w:t>
+      </w:r>
+    </w:p>
+    <w:p>
+      <w:pPr>
+        <w:widowControl/>
+        <w:numPr>
+          <w:ilvl w:val="0"/>
+          <w:numId w:val="12"/>
+        </w:numPr>
+        <w:shd w:val="clear" w:color="auto" w:fill="FFFFFF"/>
+        <w:spacing w:before="100" w:beforeAutospacing="1" w:after="100" w:afterAutospacing="1"/>
+        <w:ind w:left="0"/>
+        <w:jc w:val="left"/>
         <w:rPr>
           <w:rFonts w:ascii="微软雅黑" w:eastAsia="微软雅黑" w:hAnsi="微软雅黑" w:cs="宋体"/>
           <w:color w:val="444444"/>
           <w:kern w:val="0"/>
           <w:szCs w:val="21"/>
-          <w:shd w:val="clear" w:color="auto" w:fill="FFFFFF"/>
-        </w:rPr>
-        <w:t xml:space="preserve"> to</w:t>
-      </w:r>
+        </w:rPr>
+      </w:pPr>
       <w:r>
         <w:rPr>
           <w:rFonts w:ascii="微软雅黑" w:eastAsia="微软雅黑" w:hAnsi="微软雅黑" w:cs="宋体" w:hint="eastAsia"/>
           <w:color w:val="444444"/>
           <w:kern w:val="0"/>
           <w:szCs w:val="21"/>
-          <w:shd w:val="clear" w:color="auto" w:fill="FFFFFF"/>
-        </w:rPr>
-        <w:t>.</w:t>
-      </w:r>
+        </w:rPr>
+        <w:t>必须存在继承关系；</w:t>
+      </w:r>
+    </w:p>
+    <w:p>
+      <w:pPr>
+        <w:widowControl/>
+        <w:numPr>
+          <w:ilvl w:val="0"/>
+          <w:numId w:val="12"/>
+        </w:numPr>
+        <w:shd w:val="clear" w:color="auto" w:fill="FFFFFF"/>
+        <w:spacing w:before="100" w:beforeAutospacing="1" w:after="100" w:afterAutospacing="1"/>
+        <w:ind w:left="0"/>
+        <w:jc w:val="left"/>
+        <w:rPr>
+          <w:rFonts w:ascii="微软雅黑" w:eastAsia="微软雅黑" w:hAnsi="微软雅黑" w:cs="宋体" w:hint="eastAsia"/>
+          <w:color w:val="444444"/>
+          <w:kern w:val="0"/>
+          <w:szCs w:val="21"/>
+        </w:rPr>
+      </w:pPr>
+      <w:r>
+        <w:rPr>
+          <w:rFonts w:ascii="微软雅黑" w:eastAsia="微软雅黑" w:hAnsi="微软雅黑" w:cs="宋体" w:hint="eastAsia"/>
+          <w:color w:val="444444"/>
+          <w:kern w:val="0"/>
+          <w:szCs w:val="21"/>
+        </w:rPr>
+        <w:t>继承关系中必须有同名的虚函数，并且它们是覆盖关系（函数原型相同）。</w:t>
+      </w:r>
+    </w:p>
+    <w:p>
+      <w:pPr>
+        <w:widowControl/>
+        <w:numPr>
+          <w:ilvl w:val="0"/>
+          <w:numId w:val="12"/>
+        </w:numPr>
+        <w:shd w:val="clear" w:color="auto" w:fill="FFFFFF"/>
+        <w:spacing w:before="100" w:beforeAutospacing="1" w:after="100" w:afterAutospacing="1"/>
+        <w:ind w:left="0"/>
+        <w:jc w:val="left"/>
+        <w:rPr>
+          <w:rFonts w:ascii="微软雅黑" w:eastAsia="微软雅黑" w:hAnsi="微软雅黑" w:cs="宋体"/>
+          <w:color w:val="444444"/>
+          <w:kern w:val="0"/>
+          <w:szCs w:val="21"/>
+        </w:rPr>
+      </w:pPr>
+      <w:r>
+        <w:rPr>
+          <w:rFonts w:ascii="微软雅黑" w:eastAsia="微软雅黑" w:hAnsi="微软雅黑" w:cs="宋体" w:hint="eastAsia"/>
+          <w:color w:val="444444"/>
+          <w:kern w:val="0"/>
+          <w:szCs w:val="21"/>
+        </w:rPr>
+        <w:t>存在基类的指针，通过该指针调用虚函数。</w:t>
+      </w:r>
+    </w:p>
+    <w:p>
+      <w:pPr>
+        <w:widowControl/>
+        <w:shd w:val="clear" w:color="auto" w:fill="FFFFFF"/>
+        <w:spacing w:before="100" w:beforeAutospacing="1" w:after="100" w:afterAutospacing="1"/>
+        <w:jc w:val="left"/>
+        <w:rPr>
+          <w:rFonts w:ascii="微软雅黑" w:eastAsia="微软雅黑" w:hAnsi="微软雅黑" w:cs="宋体" w:hint="eastAsia"/>
+          <w:color w:val="444444"/>
+          <w:kern w:val="0"/>
+          <w:szCs w:val="21"/>
+        </w:rPr>
+      </w:pPr>
+      <w:r>
+        <w:rPr>
+          <w:rFonts w:ascii="微软雅黑" w:eastAsia="微软雅黑" w:hAnsi="微软雅黑" w:cs="宋体" w:hint="eastAsia"/>
+          <w:color w:val="444444"/>
+          <w:kern w:val="0"/>
+          <w:szCs w:val="21"/>
+        </w:rPr>
+        <w:t>什么时候使用虚函数？</w:t>
+      </w:r>
+    </w:p>
+    <w:p>
+      <w:pPr>
+        <w:widowControl/>
+        <w:shd w:val="clear" w:color="auto" w:fill="FFFFFF"/>
+        <w:spacing w:before="100" w:beforeAutospacing="1" w:after="100" w:afterAutospacing="1"/>
+        <w:jc w:val="left"/>
+        <w:rPr>
+          <w:rFonts w:ascii="微软雅黑" w:eastAsia="微软雅黑" w:hAnsi="微软雅黑"/>
+          <w:color w:val="444444"/>
+          <w:szCs w:val="21"/>
+          <w:shd w:val="clear" w:color="auto" w:fill="FFFFFF"/>
+        </w:rPr>
+      </w:pPr>
+      <w:r>
+        <w:rPr>
+          <w:rFonts w:ascii="微软雅黑" w:eastAsia="微软雅黑" w:hAnsi="微软雅黑" w:hint="eastAsia"/>
+          <w:color w:val="444444"/>
+          <w:szCs w:val="21"/>
+          <w:shd w:val="clear" w:color="auto" w:fill="FFFFFF"/>
+        </w:rPr>
+        <w:lastRenderedPageBreak/>
+        <w:t>首先看成员函数所在的类是否会作为基类。然后看成员函数在类的继承后有无可能被更改功能，如果希望更改其功能的，一般应该将它声明为虚函数。如果成员函数在类被继承后功能不需修改，或派生类用不到该函数，则不要把它声明为虚函数。</w:t>
+      </w:r>
+    </w:p>
+    <w:p>
+      <w:pPr>
+        <w:widowControl/>
+        <w:shd w:val="clear" w:color="auto" w:fill="FFFFFF"/>
+        <w:spacing w:before="100" w:beforeAutospacing="1" w:after="100" w:afterAutospacing="1"/>
+        <w:jc w:val="left"/>
+        <w:rPr>
+          <w:rFonts w:ascii="微软雅黑" w:eastAsia="微软雅黑" w:hAnsi="微软雅黑" w:cs="宋体" w:hint="eastAsia"/>
+          <w:color w:val="444444"/>
+          <w:kern w:val="0"/>
+          <w:szCs w:val="21"/>
+        </w:rPr>
+      </w:pPr>
+      <w:r>
+        <w:rPr>
+          <w:rFonts w:ascii="微软雅黑" w:eastAsia="微软雅黑" w:hAnsi="微软雅黑" w:hint="eastAsia"/>
+          <w:color w:val="B22222"/>
+          <w:szCs w:val="21"/>
+          <w:shd w:val="clear" w:color="auto" w:fill="FFFFFF"/>
+        </w:rPr>
+        <w:t>包含纯虚函数的类称为抽象类（Abstract Class）。</w:t>
+      </w:r>
+      <w:r>
+        <w:rPr>
+          <w:rFonts w:ascii="微软雅黑" w:eastAsia="微软雅黑" w:hAnsi="微软雅黑" w:hint="eastAsia"/>
+          <w:color w:val="444444"/>
+          <w:szCs w:val="21"/>
+          <w:shd w:val="clear" w:color="auto" w:fill="FFFFFF"/>
+        </w:rPr>
+        <w:t>之所以说它抽象，是因为它无法实例化，也就是无法创建对象。原因很明显，纯虚函数没有函数体，不是完整的函数，无法调用，也无法为其分配内存空间。</w:t>
+      </w:r>
+      <w:r>
+        <w:rPr>
+          <w:rFonts w:ascii="微软雅黑" w:eastAsia="微软雅黑" w:hAnsi="微软雅黑" w:hint="eastAsia"/>
+          <w:color w:val="444444"/>
+          <w:szCs w:val="21"/>
+        </w:rPr>
+        <w:br/>
+      </w:r>
+      <w:r>
+        <w:rPr>
+          <w:rFonts w:ascii="微软雅黑" w:eastAsia="微软雅黑" w:hAnsi="微软雅黑" w:hint="eastAsia"/>
+          <w:color w:val="444444"/>
+          <w:szCs w:val="21"/>
+        </w:rPr>
+        <w:br/>
+      </w:r>
+      <w:r>
+        <w:rPr>
+          <w:rFonts w:ascii="微软雅黑" w:eastAsia="微软雅黑" w:hAnsi="微软雅黑" w:hint="eastAsia"/>
+          <w:color w:val="444444"/>
+          <w:szCs w:val="21"/>
+          <w:shd w:val="clear" w:color="auto" w:fill="FFFFFF"/>
+        </w:rPr>
+        <w:t>抽象类通常是作为基类，让派生类去实现纯虚函数。派生类必须实现纯虚函数才能被实例化。</w:t>
+      </w:r>
+      <w:bookmarkStart w:id="0" w:name="_GoBack"/>
+      <w:bookmarkEnd w:id="0"/>
+    </w:p>
+    <w:p>
+      <w:pPr>
+        <w:rPr>
+          <w:rStyle w:val="HTML"/>
+          <w:rFonts w:ascii="Consolas" w:hAnsi="Consolas" w:hint="eastAsia"/>
+          <w:color w:val="171717"/>
+          <w:sz w:val="20"/>
+          <w:szCs w:val="20"/>
+        </w:rPr>
+      </w:pPr>
+    </w:p>
+    <w:p>
+      <w:pPr>
+        <w:rPr>
+          <w:rFonts w:ascii="微软雅黑" w:eastAsia="微软雅黑" w:hAnsi="微软雅黑" w:cs="宋体"/>
+          <w:color w:val="444444"/>
+          <w:kern w:val="0"/>
+          <w:szCs w:val="21"/>
+          <w:shd w:val="clear" w:color="auto" w:fill="FFFFFF"/>
+        </w:rPr>
+      </w:pPr>
     </w:p>
     <w:sectPr>
       <w:pgSz w:w="11906" w:h="16838"/>
@@ -4817,9 +4844,196 @@
 </w:document>
 </file>
 
+<file path=word/endnotes.xml><?xml version="1.0" encoding="utf-8"?>
+<w:endnotes xmlns:wpc="http://schemas.microsoft.com/office/word/2010/wordprocessingCanvas" xmlns:cx="http://schemas.microsoft.com/office/drawing/2014/chartex" xmlns:mc="http://schemas.openxmlformats.org/markup-compatibility/2006" xmlns:o="urn:schemas-microsoft-com:office:office" xmlns:r="http://schemas.openxmlformats.org/officeDocument/2006/relationships" xmlns:m="http://schemas.openxmlformats.org/officeDocument/2006/math" xmlns:v="urn:schemas-microsoft-com:vml" xmlns:wp14="http://schemas.microsoft.com/office/word/2010/wordprocessingDrawing" xmlns:wp="http://schemas.openxmlformats.org/drawingml/2006/wordprocessingDrawing" xmlns:w10="urn:schemas-microsoft-com:office:word" xmlns:w="http://schemas.openxmlformats.org/wordprocessingml/2006/main" xmlns:w14="http://schemas.microsoft.com/office/word/2010/wordml" xmlns:w15="http://schemas.microsoft.com/office/word/2012/wordml" xmlns:w16se="http://schemas.microsoft.com/office/word/2015/wordml/symex" xmlns:wpg="http://schemas.microsoft.com/office/word/2010/wordprocessingGroup" xmlns:wpi="http://schemas.microsoft.com/office/word/2010/wordprocessingInk" xmlns:wne="http://schemas.microsoft.com/office/word/2006/wordml" xmlns:wps="http://schemas.microsoft.com/office/word/2010/wordprocessingShape" mc:Ignorable="w14 w15 w16se wp14">
+  <w:endnote w:type="separator" w:id="-1">
+    <w:p>
+      <w:r>
+        <w:separator/>
+      </w:r>
+    </w:p>
+  </w:endnote>
+  <w:endnote w:type="continuationSeparator" w:id="0">
+    <w:p>
+      <w:r>
+        <w:continuationSeparator/>
+      </w:r>
+    </w:p>
+  </w:endnote>
+</w:endnotes>
+</file>
+
+<file path=word/footnotes.xml><?xml version="1.0" encoding="utf-8"?>
+<w:footnotes xmlns:wpc="http://schemas.microsoft.com/office/word/2010/wordprocessingCanvas" xmlns:cx="http://schemas.microsoft.com/office/drawing/2014/chartex" xmlns:mc="http://schemas.openxmlformats.org/markup-compatibility/2006" xmlns:o="urn:schemas-microsoft-com:office:office" xmlns:r="http://schemas.openxmlformats.org/officeDocument/2006/relationships" xmlns:m="http://schemas.openxmlformats.org/officeDocument/2006/math" xmlns:v="urn:schemas-microsoft-com:vml" xmlns:wp14="http://schemas.microsoft.com/office/word/2010/wordprocessingDrawing" xmlns:wp="http://schemas.openxmlformats.org/drawingml/2006/wordprocessingDrawing" xmlns:w10="urn:schemas-microsoft-com:office:word" xmlns:w="http://schemas.openxmlformats.org/wordprocessingml/2006/main" xmlns:w14="http://schemas.microsoft.com/office/word/2010/wordml" xmlns:w15="http://schemas.microsoft.com/office/word/2012/wordml" xmlns:w16se="http://schemas.microsoft.com/office/word/2015/wordml/symex" xmlns:wpg="http://schemas.microsoft.com/office/word/2010/wordprocessingGroup" xmlns:wpi="http://schemas.microsoft.com/office/word/2010/wordprocessingInk" xmlns:wne="http://schemas.microsoft.com/office/word/2006/wordml" xmlns:wps="http://schemas.microsoft.com/office/word/2010/wordprocessingShape" mc:Ignorable="w14 w15 w16se wp14">
+  <w:footnote w:type="separator" w:id="-1">
+    <w:p>
+      <w:r>
+        <w:separator/>
+      </w:r>
+    </w:p>
+  </w:footnote>
+  <w:footnote w:type="continuationSeparator" w:id="0">
+    <w:p>
+      <w:r>
+        <w:continuationSeparator/>
+      </w:r>
+    </w:p>
+  </w:footnote>
+</w:footnotes>
+</file>
+
 <file path=word/numbering.xml><?xml version="1.0" encoding="utf-8"?>
-<w:numbering xmlns:wpc="http://schemas.microsoft.com/office/word/2010/wordprocessingCanvas" xmlns:cx="http://schemas.microsoft.com/office/drawing/2014/chartex" xmlns:cx1="http://schemas.microsoft.com/office/drawing/2015/9/8/chartex" xmlns:cx2="http://schemas.microsoft.com/office/drawing/2015/10/21/chartex" xmlns:cx3="http://schemas.microsoft.com/office/drawing/2016/5/9/chartex" xmlns:cx4="http://schemas.microsoft.com/office/drawing/2016/5/10/chartex" xmlns:cx5="http://schemas.microsoft.com/office/drawing/2016/5/11/chartex" xmlns:cx6="http://schemas.microsoft.com/office/drawing/2016/5/12/chartex" xmlns:cx7="http://schemas.microsoft.com/office/drawing/2016/5/13/chartex" xmlns:cx8="http://schemas.microsoft.com/office/drawing/2016/5/14/chartex" xmlns:mc="http://schemas.openxmlformats.org/markup-compatibility/2006" xmlns:aink="http://schemas.microsoft.com/office/drawing/2016/ink" xmlns:am3d="http://schemas.microsoft.com/office/drawing/2017/model3d" xmlns:o="urn:schemas-microsoft-com:office:office" xmlns:r="http://schemas.openxmlformats.org/officeDocument/2006/relationships" xmlns:m="http://schemas.openxmlformats.org/officeDocument/2006/math" xmlns:v="urn:schemas-microsoft-com:vml" xmlns:wp14="http://schemas.microsoft.com/office/word/2010/wordprocessingDrawing" xmlns:wp="http://schemas.openxmlformats.org/drawingml/2006/wordprocessingDrawing" xmlns:w10="urn:schemas-microsoft-com:office:word" xmlns:w="http://schemas.openxmlformats.org/wordprocessingml/2006/main" xmlns:w14="http://schemas.microsoft.com/office/word/2010/wordml" xmlns:w15="http://schemas.microsoft.com/office/word/2012/wordml" xmlns:w16cex="http://schemas.microsoft.com/office/word/2018/wordml/cex" xmlns:w16cid="http://schemas.microsoft.com/office/word/2016/wordml/cid" xmlns:w16="http://schemas.microsoft.com/office/word/2018/wordml" xmlns:w16sdtdh="http://schemas.microsoft.com/office/word/2020/wordml/sdtdatahash" xmlns:w16se="http://schemas.microsoft.com/office/word/2015/wordml/symex" xmlns:wpg="http://schemas.microsoft.com/office/word/2010/wordprocessingGroup" xmlns:wpi="http://schemas.microsoft.com/office/word/2010/wordprocessingInk" xmlns:wne="http://schemas.microsoft.com/office/word/2006/wordml" xmlns:wps="http://schemas.microsoft.com/office/word/2010/wordprocessingShape" mc:Ignorable="w14 w15 w16se w16cid w16 w16cex w16sdtdh wp14">
+<w:numbering xmlns:wpc="http://schemas.microsoft.com/office/word/2010/wordprocessingCanvas" xmlns:cx="http://schemas.microsoft.com/office/drawing/2014/chartex" xmlns:mc="http://schemas.openxmlformats.org/markup-compatibility/2006" xmlns:o="urn:schemas-microsoft-com:office:office" xmlns:r="http://schemas.openxmlformats.org/officeDocument/2006/relationships" xmlns:m="http://schemas.openxmlformats.org/officeDocument/2006/math" xmlns:v="urn:schemas-microsoft-com:vml" xmlns:wp14="http://schemas.microsoft.com/office/word/2010/wordprocessingDrawing" xmlns:wp="http://schemas.openxmlformats.org/drawingml/2006/wordprocessingDrawing" xmlns:w10="urn:schemas-microsoft-com:office:word" xmlns:w="http://schemas.openxmlformats.org/wordprocessingml/2006/main" xmlns:w14="http://schemas.microsoft.com/office/word/2010/wordml" xmlns:w15="http://schemas.microsoft.com/office/word/2012/wordml" xmlns:w16se="http://schemas.microsoft.com/office/word/2015/wordml/symex" xmlns:wpg="http://schemas.microsoft.com/office/word/2010/wordprocessingGroup" xmlns:wpi="http://schemas.microsoft.com/office/word/2010/wordprocessingInk" xmlns:wne="http://schemas.microsoft.com/office/word/2006/wordml" xmlns:wps="http://schemas.microsoft.com/office/word/2010/wordprocessingShape" mc:Ignorable="w14 w15 w16se wp14">
   <w:abstractNum w:abstractNumId="0" w15:restartNumberingAfterBreak="0">
+    <w:nsid w:val="04014452"/>
+    <w:multiLevelType w:val="multilevel"/>
+    <w:tmpl w:val="65DC0884"/>
+    <w:lvl w:ilvl="0">
+      <w:start w:val="1"/>
+      <w:numFmt w:val="bullet"/>
+      <w:lvlText w:val=""/>
+      <w:lvlJc w:val="left"/>
+      <w:pPr>
+        <w:tabs>
+          <w:tab w:val="num" w:pos="720"/>
+        </w:tabs>
+        <w:ind w:left="720" w:hanging="360"/>
+      </w:pPr>
+      <w:rPr>
+        <w:rFonts w:ascii="Symbol" w:hAnsi="Symbol" w:hint="default"/>
+        <w:sz w:val="20"/>
+      </w:rPr>
+    </w:lvl>
+    <w:lvl w:ilvl="1" w:tentative="1">
+      <w:start w:val="1"/>
+      <w:numFmt w:val="bullet"/>
+      <w:lvlText w:val=""/>
+      <w:lvlJc w:val="left"/>
+      <w:pPr>
+        <w:tabs>
+          <w:tab w:val="num" w:pos="1440"/>
+        </w:tabs>
+        <w:ind w:left="1440" w:hanging="360"/>
+      </w:pPr>
+      <w:rPr>
+        <w:rFonts w:ascii="Symbol" w:hAnsi="Symbol" w:hint="default"/>
+        <w:sz w:val="20"/>
+      </w:rPr>
+    </w:lvl>
+    <w:lvl w:ilvl="2" w:tentative="1">
+      <w:start w:val="1"/>
+      <w:numFmt w:val="bullet"/>
+      <w:lvlText w:val=""/>
+      <w:lvlJc w:val="left"/>
+      <w:pPr>
+        <w:tabs>
+          <w:tab w:val="num" w:pos="2160"/>
+        </w:tabs>
+        <w:ind w:left="2160" w:hanging="360"/>
+      </w:pPr>
+      <w:rPr>
+        <w:rFonts w:ascii="Symbol" w:hAnsi="Symbol" w:hint="default"/>
+        <w:sz w:val="20"/>
+      </w:rPr>
+    </w:lvl>
+    <w:lvl w:ilvl="3" w:tentative="1">
+      <w:start w:val="1"/>
+      <w:numFmt w:val="bullet"/>
+      <w:lvlText w:val=""/>
+      <w:lvlJc w:val="left"/>
+      <w:pPr>
+        <w:tabs>
+          <w:tab w:val="num" w:pos="2880"/>
+        </w:tabs>
+        <w:ind w:left="2880" w:hanging="360"/>
+      </w:pPr>
+      <w:rPr>
+        <w:rFonts w:ascii="Symbol" w:hAnsi="Symbol" w:hint="default"/>
+        <w:sz w:val="20"/>
+      </w:rPr>
+    </w:lvl>
+    <w:lvl w:ilvl="4" w:tentative="1">
+      <w:start w:val="1"/>
+      <w:numFmt w:val="bullet"/>
+      <w:lvlText w:val=""/>
+      <w:lvlJc w:val="left"/>
+      <w:pPr>
+        <w:tabs>
+          <w:tab w:val="num" w:pos="3600"/>
+        </w:tabs>
+        <w:ind w:left="3600" w:hanging="360"/>
+      </w:pPr>
+      <w:rPr>
+        <w:rFonts w:ascii="Symbol" w:hAnsi="Symbol" w:hint="default"/>
+        <w:sz w:val="20"/>
+      </w:rPr>
+    </w:lvl>
+    <w:lvl w:ilvl="5" w:tentative="1">
+      <w:start w:val="1"/>
+      <w:numFmt w:val="bullet"/>
+      <w:lvlText w:val=""/>
+      <w:lvlJc w:val="left"/>
+      <w:pPr>
+        <w:tabs>
+          <w:tab w:val="num" w:pos="4320"/>
+        </w:tabs>
+        <w:ind w:left="4320" w:hanging="360"/>
+      </w:pPr>
+      <w:rPr>
+        <w:rFonts w:ascii="Symbol" w:hAnsi="Symbol" w:hint="default"/>
+        <w:sz w:val="20"/>
+      </w:rPr>
+    </w:lvl>
+    <w:lvl w:ilvl="6" w:tentative="1">
+      <w:start w:val="1"/>
+      <w:numFmt w:val="bullet"/>
+      <w:lvlText w:val=""/>
+      <w:lvlJc w:val="left"/>
+      <w:pPr>
+        <w:tabs>
+          <w:tab w:val="num" w:pos="5040"/>
+        </w:tabs>
+        <w:ind w:left="5040" w:hanging="360"/>
+      </w:pPr>
+      <w:rPr>
+        <w:rFonts w:ascii="Symbol" w:hAnsi="Symbol" w:hint="default"/>
+        <w:sz w:val="20"/>
+      </w:rPr>
+    </w:lvl>
+    <w:lvl w:ilvl="7" w:tentative="1">
+      <w:start w:val="1"/>
+      <w:numFmt w:val="bullet"/>
+      <w:lvlText w:val=""/>
+      <w:lvlJc w:val="left"/>
+      <w:pPr>
+        <w:tabs>
+          <w:tab w:val="num" w:pos="5760"/>
+        </w:tabs>
+        <w:ind w:left="5760" w:hanging="360"/>
+      </w:pPr>
+      <w:rPr>
+        <w:rFonts w:ascii="Symbol" w:hAnsi="Symbol" w:hint="default"/>
+        <w:sz w:val="20"/>
+      </w:rPr>
+    </w:lvl>
+    <w:lvl w:ilvl="8" w:tentative="1">
+      <w:start w:val="1"/>
+      <w:numFmt w:val="bullet"/>
+      <w:lvlText w:val=""/>
+      <w:lvlJc w:val="left"/>
+      <w:pPr>
+        <w:tabs>
+          <w:tab w:val="num" w:pos="6480"/>
+        </w:tabs>
+        <w:ind w:left="6480" w:hanging="360"/>
+      </w:pPr>
+      <w:rPr>
+        <w:rFonts w:ascii="Symbol" w:hAnsi="Symbol" w:hint="default"/>
+        <w:sz w:val="20"/>
+      </w:rPr>
+    </w:lvl>
+  </w:abstractNum>
+  <w:abstractNum w:abstractNumId="1" w15:restartNumberingAfterBreak="0">
     <w:nsid w:val="07654DA3"/>
     <w:multiLevelType w:val="multilevel"/>
     <w:tmpl w:val="54C69356"/>
@@ -4968,7 +5182,7 @@
       </w:rPr>
     </w:lvl>
   </w:abstractNum>
-  <w:abstractNum w:abstractNumId="1" w15:restartNumberingAfterBreak="0">
+  <w:abstractNum w:abstractNumId="2" w15:restartNumberingAfterBreak="0">
     <w:nsid w:val="131D6935"/>
     <w:multiLevelType w:val="hybridMultilevel"/>
     <w:tmpl w:val="EEB65D08"/>
@@ -5060,7 +5274,7 @@
       </w:pPr>
     </w:lvl>
   </w:abstractNum>
-  <w:abstractNum w:abstractNumId="2" w15:restartNumberingAfterBreak="0">
+  <w:abstractNum w:abstractNumId="3" w15:restartNumberingAfterBreak="0">
     <w:nsid w:val="136C490F"/>
     <w:multiLevelType w:val="multilevel"/>
     <w:tmpl w:val="2932B18A"/>
@@ -5173,7 +5387,7 @@
       </w:pPr>
     </w:lvl>
   </w:abstractNum>
-  <w:abstractNum w:abstractNumId="3" w15:restartNumberingAfterBreak="0">
+  <w:abstractNum w:abstractNumId="4" w15:restartNumberingAfterBreak="0">
     <w:nsid w:val="15692192"/>
     <w:multiLevelType w:val="hybridMultilevel"/>
     <w:tmpl w:val="1CEE2BEC"/>
@@ -5265,7 +5479,7 @@
       </w:pPr>
     </w:lvl>
   </w:abstractNum>
-  <w:abstractNum w:abstractNumId="4" w15:restartNumberingAfterBreak="0">
+  <w:abstractNum w:abstractNumId="5" w15:restartNumberingAfterBreak="0">
     <w:nsid w:val="4017041F"/>
     <w:multiLevelType w:val="multilevel"/>
     <w:tmpl w:val="9E584024"/>
@@ -5378,7 +5592,156 @@
       </w:pPr>
     </w:lvl>
   </w:abstractNum>
-  <w:abstractNum w:abstractNumId="5" w15:restartNumberingAfterBreak="0">
+  <w:abstractNum w:abstractNumId="6" w15:restartNumberingAfterBreak="0">
+    <w:nsid w:val="43560594"/>
+    <w:multiLevelType w:val="multilevel"/>
+    <w:tmpl w:val="5236362A"/>
+    <w:lvl w:ilvl="0">
+      <w:start w:val="1"/>
+      <w:numFmt w:val="bullet"/>
+      <w:lvlText w:val=""/>
+      <w:lvlJc w:val="left"/>
+      <w:pPr>
+        <w:tabs>
+          <w:tab w:val="num" w:pos="720"/>
+        </w:tabs>
+        <w:ind w:left="720" w:hanging="360"/>
+      </w:pPr>
+      <w:rPr>
+        <w:rFonts w:ascii="Symbol" w:hAnsi="Symbol" w:hint="default"/>
+        <w:sz w:val="20"/>
+      </w:rPr>
+    </w:lvl>
+    <w:lvl w:ilvl="1" w:tentative="1">
+      <w:start w:val="1"/>
+      <w:numFmt w:val="bullet"/>
+      <w:lvlText w:val="o"/>
+      <w:lvlJc w:val="left"/>
+      <w:pPr>
+        <w:tabs>
+          <w:tab w:val="num" w:pos="1440"/>
+        </w:tabs>
+        <w:ind w:left="1440" w:hanging="360"/>
+      </w:pPr>
+      <w:rPr>
+        <w:rFonts w:ascii="Courier New" w:hAnsi="Courier New" w:hint="default"/>
+        <w:sz w:val="20"/>
+      </w:rPr>
+    </w:lvl>
+    <w:lvl w:ilvl="2" w:tentative="1">
+      <w:start w:val="1"/>
+      <w:numFmt w:val="bullet"/>
+      <w:lvlText w:val=""/>
+      <w:lvlJc w:val="left"/>
+      <w:pPr>
+        <w:tabs>
+          <w:tab w:val="num" w:pos="2160"/>
+        </w:tabs>
+        <w:ind w:left="2160" w:hanging="360"/>
+      </w:pPr>
+      <w:rPr>
+        <w:rFonts w:ascii="Wingdings" w:hAnsi="Wingdings" w:hint="default"/>
+        <w:sz w:val="20"/>
+      </w:rPr>
+    </w:lvl>
+    <w:lvl w:ilvl="3" w:tentative="1">
+      <w:start w:val="1"/>
+      <w:numFmt w:val="bullet"/>
+      <w:lvlText w:val=""/>
+      <w:lvlJc w:val="left"/>
+      <w:pPr>
+        <w:tabs>
+          <w:tab w:val="num" w:pos="2880"/>
+        </w:tabs>
+        <w:ind w:left="2880" w:hanging="360"/>
+      </w:pPr>
+      <w:rPr>
+        <w:rFonts w:ascii="Wingdings" w:hAnsi="Wingdings" w:hint="default"/>
+        <w:sz w:val="20"/>
+      </w:rPr>
+    </w:lvl>
+    <w:lvl w:ilvl="4" w:tentative="1">
+      <w:start w:val="1"/>
+      <w:numFmt w:val="bullet"/>
+      <w:lvlText w:val=""/>
+      <w:lvlJc w:val="left"/>
+      <w:pPr>
+        <w:tabs>
+          <w:tab w:val="num" w:pos="3600"/>
+        </w:tabs>
+        <w:ind w:left="3600" w:hanging="360"/>
+      </w:pPr>
+      <w:rPr>
+        <w:rFonts w:ascii="Wingdings" w:hAnsi="Wingdings" w:hint="default"/>
+        <w:sz w:val="20"/>
+      </w:rPr>
+    </w:lvl>
+    <w:lvl w:ilvl="5" w:tentative="1">
+      <w:start w:val="1"/>
+      <w:numFmt w:val="bullet"/>
+      <w:lvlText w:val=""/>
+      <w:lvlJc w:val="left"/>
+      <w:pPr>
+        <w:tabs>
+          <w:tab w:val="num" w:pos="4320"/>
+        </w:tabs>
+        <w:ind w:left="4320" w:hanging="360"/>
+      </w:pPr>
+      <w:rPr>
+        <w:rFonts w:ascii="Wingdings" w:hAnsi="Wingdings" w:hint="default"/>
+        <w:sz w:val="20"/>
+      </w:rPr>
+    </w:lvl>
+    <w:lvl w:ilvl="6" w:tentative="1">
+      <w:start w:val="1"/>
+      <w:numFmt w:val="bullet"/>
+      <w:lvlText w:val=""/>
+      <w:lvlJc w:val="left"/>
+      <w:pPr>
+        <w:tabs>
+          <w:tab w:val="num" w:pos="5040"/>
+        </w:tabs>
+        <w:ind w:left="5040" w:hanging="360"/>
+      </w:pPr>
+      <w:rPr>
+        <w:rFonts w:ascii="Wingdings" w:hAnsi="Wingdings" w:hint="default"/>
+        <w:sz w:val="20"/>
+      </w:rPr>
+    </w:lvl>
+    <w:lvl w:ilvl="7" w:tentative="1">
+      <w:start w:val="1"/>
+      <w:numFmt w:val="bullet"/>
+      <w:lvlText w:val=""/>
+      <w:lvlJc w:val="left"/>
+      <w:pPr>
+        <w:tabs>
+          <w:tab w:val="num" w:pos="5760"/>
+        </w:tabs>
+        <w:ind w:left="5760" w:hanging="360"/>
+      </w:pPr>
+      <w:rPr>
+        <w:rFonts w:ascii="Wingdings" w:hAnsi="Wingdings" w:hint="default"/>
+        <w:sz w:val="20"/>
+      </w:rPr>
+    </w:lvl>
+    <w:lvl w:ilvl="8" w:tentative="1">
+      <w:start w:val="1"/>
+      <w:numFmt w:val="bullet"/>
+      <w:lvlText w:val=""/>
+      <w:lvlJc w:val="left"/>
+      <w:pPr>
+        <w:tabs>
+          <w:tab w:val="num" w:pos="6480"/>
+        </w:tabs>
+        <w:ind w:left="6480" w:hanging="360"/>
+      </w:pPr>
+      <w:rPr>
+        <w:rFonts w:ascii="Wingdings" w:hAnsi="Wingdings" w:hint="default"/>
+        <w:sz w:val="20"/>
+      </w:rPr>
+    </w:lvl>
+  </w:abstractNum>
+  <w:abstractNum w:abstractNumId="7" w15:restartNumberingAfterBreak="0">
     <w:nsid w:val="4DE33B89"/>
     <w:multiLevelType w:val="hybridMultilevel"/>
     <w:tmpl w:val="970079A6"/>
@@ -5467,7 +5830,7 @@
       </w:pPr>
     </w:lvl>
   </w:abstractNum>
-  <w:abstractNum w:abstractNumId="6" w15:restartNumberingAfterBreak="0">
+  <w:abstractNum w:abstractNumId="8" w15:restartNumberingAfterBreak="0">
     <w:nsid w:val="56EA1427"/>
     <w:multiLevelType w:val="hybridMultilevel"/>
     <w:tmpl w:val="79CC1E1A"/>
@@ -5557,7 +5920,7 @@
       </w:pPr>
     </w:lvl>
   </w:abstractNum>
-  <w:abstractNum w:abstractNumId="7" w15:restartNumberingAfterBreak="0">
+  <w:abstractNum w:abstractNumId="9" w15:restartNumberingAfterBreak="0">
     <w:nsid w:val="66DB3934"/>
     <w:multiLevelType w:val="multilevel"/>
     <w:tmpl w:val="63D0C0A8"/>
@@ -5706,7 +6069,7 @@
       </w:rPr>
     </w:lvl>
   </w:abstractNum>
-  <w:abstractNum w:abstractNumId="8" w15:restartNumberingAfterBreak="0">
+  <w:abstractNum w:abstractNumId="10" w15:restartNumberingAfterBreak="0">
     <w:nsid w:val="75976AC3"/>
     <w:multiLevelType w:val="hybridMultilevel"/>
     <w:tmpl w:val="B6BE0CEE"/>
@@ -5796,7 +6159,7 @@
       </w:pPr>
     </w:lvl>
   </w:abstractNum>
-  <w:abstractNum w:abstractNumId="9" w15:restartNumberingAfterBreak="0">
+  <w:abstractNum w:abstractNumId="11" w15:restartNumberingAfterBreak="0">
     <w:nsid w:val="7EBA734C"/>
     <w:multiLevelType w:val="hybridMultilevel"/>
     <w:tmpl w:val="BB5AF77A"/>
@@ -5886,40 +6249,46 @@
     </w:lvl>
   </w:abstractNum>
   <w:num w:numId="1">
+    <w:abstractNumId w:val="8"/>
+  </w:num>
+  <w:num w:numId="2">
+    <w:abstractNumId w:val="10"/>
+  </w:num>
+  <w:num w:numId="3">
+    <w:abstractNumId w:val="7"/>
+  </w:num>
+  <w:num w:numId="4">
+    <w:abstractNumId w:val="11"/>
+  </w:num>
+  <w:num w:numId="5">
+    <w:abstractNumId w:val="2"/>
+  </w:num>
+  <w:num w:numId="6">
+    <w:abstractNumId w:val="4"/>
+  </w:num>
+  <w:num w:numId="7">
+    <w:abstractNumId w:val="1"/>
+  </w:num>
+  <w:num w:numId="8">
+    <w:abstractNumId w:val="9"/>
+  </w:num>
+  <w:num w:numId="9">
+    <w:abstractNumId w:val="5"/>
+  </w:num>
+  <w:num w:numId="10">
+    <w:abstractNumId w:val="3"/>
+  </w:num>
+  <w:num w:numId="11">
     <w:abstractNumId w:val="6"/>
   </w:num>
-  <w:num w:numId="2">
-    <w:abstractNumId w:val="8"/>
-  </w:num>
-  <w:num w:numId="3">
-    <w:abstractNumId w:val="5"/>
-  </w:num>
-  <w:num w:numId="4">
-    <w:abstractNumId w:val="9"/>
-  </w:num>
-  <w:num w:numId="5">
-    <w:abstractNumId w:val="1"/>
-  </w:num>
-  <w:num w:numId="6">
-    <w:abstractNumId w:val="3"/>
-  </w:num>
-  <w:num w:numId="7">
+  <w:num w:numId="12">
     <w:abstractNumId w:val="0"/>
-  </w:num>
-  <w:num w:numId="8">
-    <w:abstractNumId w:val="7"/>
-  </w:num>
-  <w:num w:numId="9">
-    <w:abstractNumId w:val="4"/>
-  </w:num>
-  <w:num w:numId="10">
-    <w:abstractNumId w:val="2"/>
   </w:num>
 </w:numbering>
 </file>
 
 <file path=word/styles.xml><?xml version="1.0" encoding="utf-8"?>
-<w:styles xmlns:mc="http://schemas.openxmlformats.org/markup-compatibility/2006" xmlns:r="http://schemas.openxmlformats.org/officeDocument/2006/relationships" xmlns:w="http://schemas.openxmlformats.org/wordprocessingml/2006/main" xmlns:w14="http://schemas.microsoft.com/office/word/2010/wordml" xmlns:w15="http://schemas.microsoft.com/office/word/2012/wordml" xmlns:w16cex="http://schemas.microsoft.com/office/word/2018/wordml/cex" xmlns:w16cid="http://schemas.microsoft.com/office/word/2016/wordml/cid" xmlns:w16="http://schemas.microsoft.com/office/word/2018/wordml" xmlns:w16sdtdh="http://schemas.microsoft.com/office/word/2020/wordml/sdtdatahash" xmlns:w16se="http://schemas.microsoft.com/office/word/2015/wordml/symex" mc:Ignorable="w14 w15 w16se w16cid w16 w16cex w16sdtdh">
+<w:styles xmlns:mc="http://schemas.openxmlformats.org/markup-compatibility/2006" xmlns:r="http://schemas.openxmlformats.org/officeDocument/2006/relationships" xmlns:w="http://schemas.openxmlformats.org/wordprocessingml/2006/main" xmlns:w14="http://schemas.microsoft.com/office/word/2010/wordml" xmlns:w15="http://schemas.microsoft.com/office/word/2012/wordml" xmlns:w16se="http://schemas.microsoft.com/office/word/2015/wordml/symex" mc:Ignorable="w14 w15 w16se">
   <w:docDefaults>
     <w:rPrDefault>
       <w:rPr>
@@ -5932,7 +6301,7 @@
     </w:rPrDefault>
     <w:pPrDefault/>
   </w:docDefaults>
-  <w:latentStyles w:defLockedState="0" w:defUIPriority="99" w:defSemiHidden="0" w:defUnhideWhenUsed="0" w:defQFormat="0" w:count="376">
+  <w:latentStyles w:defLockedState="0" w:defUIPriority="99" w:defSemiHidden="0" w:defUnhideWhenUsed="0" w:defQFormat="0" w:count="371">
     <w:lsdException w:name="Normal" w:uiPriority="0" w:qFormat="1"/>
     <w:lsdException w:name="heading 1" w:uiPriority="9" w:qFormat="1"/>
     <w:lsdException w:name="heading 2" w:semiHidden="1" w:uiPriority="9" w:unhideWhenUsed="1" w:qFormat="1"/>
@@ -6304,11 +6673,6 @@
     <w:lsdException w:name="List Table 5 Dark Accent 6" w:uiPriority="50"/>
     <w:lsdException w:name="List Table 6 Colorful Accent 6" w:uiPriority="51"/>
     <w:lsdException w:name="List Table 7 Colorful Accent 6" w:uiPriority="52"/>
-    <w:lsdException w:name="Mention" w:semiHidden="1" w:unhideWhenUsed="1"/>
-    <w:lsdException w:name="Smart Hyperlink" w:semiHidden="1" w:unhideWhenUsed="1"/>
-    <w:lsdException w:name="Hashtag" w:semiHidden="1" w:unhideWhenUsed="1"/>
-    <w:lsdException w:name="Unresolved Mention" w:semiHidden="1" w:unhideWhenUsed="1"/>
-    <w:lsdException w:name="Smart Link" w:semiHidden="1" w:unhideWhenUsed="1"/>
   </w:latentStyles>
   <w:style w:type="paragraph" w:default="1" w:styleId="a">
     <w:name w:val="Normal"/>
@@ -6392,7 +6756,6 @@
     <w:next w:val="a"/>
     <w:link w:val="40"/>
     <w:uiPriority w:val="9"/>
-    <w:semiHidden/>
     <w:unhideWhenUsed/>
     <w:qFormat/>
     <w:rsid w:val="00956BA0"/>
@@ -6692,7 +7055,6 @@
     <w:basedOn w:val="a0"/>
     <w:link w:val="4"/>
     <w:uiPriority w:val="9"/>
-    <w:semiHidden/>
     <w:rsid w:val="00956BA0"/>
     <w:rPr>
       <w:rFonts w:asciiTheme="majorHAnsi" w:eastAsiaTheme="majorEastAsia" w:hAnsiTheme="majorHAnsi" w:cstheme="majorBidi"/>
@@ -6751,6 +7113,71 @@
     <w:name w:val="sh_keyword"/>
     <w:basedOn w:val="a0"/>
     <w:rsid w:val="00956BA0"/>
+  </w:style>
+  <w:style w:type="paragraph" w:styleId="a7">
+    <w:name w:val="header"/>
+    <w:basedOn w:val="a"/>
+    <w:link w:val="a8"/>
+    <w:uiPriority w:val="99"/>
+    <w:unhideWhenUsed/>
+    <w:rsid w:val="00086BCE"/>
+    <w:pPr>
+      <w:pBdr>
+        <w:bottom w:val="single" w:sz="6" w:space="1" w:color="auto"/>
+      </w:pBdr>
+      <w:tabs>
+        <w:tab w:val="center" w:pos="4153"/>
+        <w:tab w:val="right" w:pos="8306"/>
+      </w:tabs>
+      <w:snapToGrid w:val="0"/>
+      <w:jc w:val="center"/>
+    </w:pPr>
+    <w:rPr>
+      <w:sz w:val="18"/>
+      <w:szCs w:val="18"/>
+    </w:rPr>
+  </w:style>
+  <w:style w:type="character" w:customStyle="1" w:styleId="a8">
+    <w:name w:val="页眉 字符"/>
+    <w:basedOn w:val="a0"/>
+    <w:link w:val="a7"/>
+    <w:uiPriority w:val="99"/>
+    <w:rsid w:val="00086BCE"/>
+    <w:rPr>
+      <w:sz w:val="18"/>
+      <w:szCs w:val="18"/>
+    </w:rPr>
+  </w:style>
+  <w:style w:type="paragraph" w:styleId="a9">
+    <w:name w:val="footer"/>
+    <w:basedOn w:val="a"/>
+    <w:link w:val="aa"/>
+    <w:uiPriority w:val="99"/>
+    <w:unhideWhenUsed/>
+    <w:rsid w:val="00086BCE"/>
+    <w:pPr>
+      <w:tabs>
+        <w:tab w:val="center" w:pos="4153"/>
+        <w:tab w:val="right" w:pos="8306"/>
+      </w:tabs>
+      <w:snapToGrid w:val="0"/>
+      <w:jc w:val="left"/>
+    </w:pPr>
+    <w:rPr>
+      <w:sz w:val="18"/>
+      <w:szCs w:val="18"/>
+    </w:rPr>
+  </w:style>
+  <w:style w:type="character" w:customStyle="1" w:styleId="aa">
+    <w:name w:val="页脚 字符"/>
+    <w:basedOn w:val="a0"/>
+    <w:link w:val="a9"/>
+    <w:uiPriority w:val="99"/>
+    <w:rsid w:val="00086BCE"/>
+    <w:rPr>
+      <w:sz w:val="18"/>
+      <w:szCs w:val="18"/>
+    </w:rPr>
   </w:style>
 </w:styles>
 </file>
@@ -7048,4 +7475,16 @@
     </a:ext>
   </a:extLst>
 </a:theme>
+</file>
+
+<file path=customXml/item1.xml><?xml version="1.0" encoding="utf-8"?>
+<b:Sources xmlns:b="http://schemas.openxmlformats.org/officeDocument/2006/bibliography" xmlns="http://schemas.openxmlformats.org/officeDocument/2006/bibliography" SelectedStyle="\APASixthEditionOfficeOnline.xsl" StyleName="APA" Version="6"/>
+</file>
+
+<file path=customXml/itemProps1.xml><?xml version="1.0" encoding="utf-8"?>
+<ds:datastoreItem xmlns:ds="http://schemas.openxmlformats.org/officeDocument/2006/customXml" ds:itemID="{148DD818-5B90-4250-A27B-79216F5FECCA}">
+  <ds:schemaRefs>
+    <ds:schemaRef ds:uri="http://schemas.openxmlformats.org/officeDocument/2006/bibliography"/>
+  </ds:schemaRefs>
+</ds:datastoreItem>
 </file>
</xml_diff>